<commit_message>
Added The updated files
</commit_message>
<xml_diff>
--- a/Report_docs/Final_Sem_Report.docx
+++ b/Report_docs/Final_Sem_Report.docx
@@ -250,7 +250,6 @@
         </w:rPr>
         <w:t xml:space="preserve">Degree Program: </w:t>
       </w:r>
-      <w:proofErr w:type="spellStart"/>
       <w:r>
         <w:rPr>
           <w:rFonts w:ascii="Calibri" w:eastAsia="Calibri" w:hAnsi="Calibri" w:cs="Calibri"/>
@@ -260,7 +259,6 @@
         </w:rPr>
         <w:t>M.Tech</w:t>
       </w:r>
-      <w:proofErr w:type="spellEnd"/>
       <w:r>
         <w:rPr>
           <w:rFonts w:ascii="Calibri" w:eastAsia="Calibri" w:hAnsi="Calibri" w:cs="Calibri"/>
@@ -369,7 +367,7 @@
           <w:noProof/>
         </w:rPr>
         <w:drawing>
-          <wp:anchor distT="0" distB="0" distL="0" distR="0" simplePos="0" relativeHeight="251652096" behindDoc="0" locked="0" layoutInCell="1" allowOverlap="1" wp14:anchorId="7D575711" wp14:editId="0EF15E40">
+          <wp:anchor distT="0" distB="0" distL="0" distR="0" simplePos="0" relativeHeight="251651584" behindDoc="0" locked="0" layoutInCell="1" allowOverlap="1" wp14:anchorId="7D575711" wp14:editId="02EAC667">
             <wp:simplePos x="0" y="0"/>
             <wp:positionH relativeFrom="column">
               <wp:posOffset>2633980</wp:posOffset>
@@ -622,23 +620,7 @@
           <w:sz w:val="24"/>
           <w:szCs w:val="24"/>
         </w:rPr>
-        <w:t xml:space="preserve"> the newly designed or customized IP will be tested well and then integrated into </w:t>
-      </w:r>
-      <w:proofErr w:type="spellStart"/>
-      <w:r>
-        <w:rPr>
-          <w:sz w:val="24"/>
-          <w:szCs w:val="24"/>
-        </w:rPr>
-        <w:t>SoC.</w:t>
-      </w:r>
-      <w:proofErr w:type="spellEnd"/>
-      <w:r>
-        <w:rPr>
-          <w:sz w:val="24"/>
-          <w:szCs w:val="24"/>
-        </w:rPr>
-        <w:t xml:space="preserve"> This project deals with one of the methodologies that is used in the industry to Qualify the IP.</w:t>
+        <w:t xml:space="preserve"> the newly designed or customized IP will be tested well and then integrated into SoC. This project deals with one of the methodologies that is used in the industry to Qualify the IP.</w:t>
       </w:r>
     </w:p>
     <w:p>
@@ -772,23 +754,7 @@
           <w:sz w:val="24"/>
           <w:szCs w:val="24"/>
         </w:rPr>
-        <w:t>First phase of the project is to bring up the eco system which is required to verify the functionality of any custom IP (</w:t>
-      </w:r>
-      <w:proofErr w:type="spellStart"/>
-      <w:r>
-        <w:rPr>
-          <w:sz w:val="24"/>
-          <w:szCs w:val="24"/>
-        </w:rPr>
-        <w:t>i.e</w:t>
-      </w:r>
-      <w:proofErr w:type="spellEnd"/>
-      <w:r>
-        <w:rPr>
-          <w:sz w:val="24"/>
-          <w:szCs w:val="24"/>
-        </w:rPr>
-        <w:t xml:space="preserve"> Custom SPI</w:t>
+        <w:t>First phase of the project is to bring up the eco system which is required to verify the functionality of any custom IP (i.e Custom SPI</w:t>
       </w:r>
       <w:r>
         <w:rPr>
@@ -994,7 +960,7 @@
           <w:noProof/>
         </w:rPr>
         <w:drawing>
-          <wp:anchor distT="0" distB="0" distL="114300" distR="114300" simplePos="0" relativeHeight="251654144" behindDoc="0" locked="0" layoutInCell="1" allowOverlap="1" wp14:anchorId="27522D59" wp14:editId="546DBB7A">
+          <wp:anchor distT="0" distB="0" distL="114300" distR="114300" simplePos="0" relativeHeight="251653632" behindDoc="0" locked="0" layoutInCell="1" allowOverlap="1" wp14:anchorId="27522D59" wp14:editId="7944BAE1">
             <wp:simplePos x="0" y="0"/>
             <wp:positionH relativeFrom="column">
               <wp:posOffset>3954913</wp:posOffset>
@@ -1075,7 +1041,7 @@
           <w:noProof/>
         </w:rPr>
         <w:drawing>
-          <wp:anchor distT="0" distB="0" distL="114300" distR="114300" simplePos="0" relativeHeight="251653120" behindDoc="0" locked="0" layoutInCell="1" allowOverlap="1" wp14:anchorId="36C5DDC8" wp14:editId="5CB9869A">
+          <wp:anchor distT="0" distB="0" distL="114300" distR="114300" simplePos="0" relativeHeight="251652608" behindDoc="0" locked="0" layoutInCell="1" allowOverlap="1" wp14:anchorId="36C5DDC8" wp14:editId="03CA0C41">
             <wp:simplePos x="0" y="0"/>
             <wp:positionH relativeFrom="column">
               <wp:posOffset>116958</wp:posOffset>
@@ -1583,7 +1549,7 @@
           <w:r>
             <w:fldChar w:fldCharType="separate"/>
           </w:r>
-          <w:hyperlink w:anchor="_Toc164669267" w:history="1">
+          <w:hyperlink w:anchor="_Toc164860220" w:history="1">
             <w:r>
               <w:rPr>
                 <w:rStyle w:val="Hyperlink"/>
@@ -1624,7 +1590,7 @@
                 <w:noProof/>
                 <w:webHidden/>
               </w:rPr>
-              <w:instrText xml:space="preserve"> PAGEREF _Toc164669267 \h </w:instrText>
+              <w:instrText xml:space="preserve"> PAGEREF _Toc164860220 \h </w:instrText>
             </w:r>
             <w:r>
               <w:rPr>
@@ -1644,7 +1610,7 @@
                 <w:noProof/>
                 <w:webHidden/>
               </w:rPr>
-              <w:t>4</w:t>
+              <w:t>5</w:t>
             </w:r>
             <w:r>
               <w:rPr>
@@ -1666,7 +1632,7 @@
               <w:noProof/>
             </w:rPr>
           </w:pPr>
-          <w:hyperlink w:anchor="_Toc164669268" w:history="1">
+          <w:hyperlink w:anchor="_Toc164860221" w:history="1">
             <w:r>
               <w:rPr>
                 <w:rStyle w:val="Hyperlink"/>
@@ -1693,7 +1659,7 @@
                 <w:noProof/>
                 <w:webHidden/>
               </w:rPr>
-              <w:instrText xml:space="preserve"> PAGEREF _Toc164669268 \h </w:instrText>
+              <w:instrText xml:space="preserve"> PAGEREF _Toc164860221 \h </w:instrText>
             </w:r>
             <w:r>
               <w:rPr>
@@ -1713,7 +1679,7 @@
                 <w:noProof/>
                 <w:webHidden/>
               </w:rPr>
-              <w:t>4</w:t>
+              <w:t>5</w:t>
             </w:r>
             <w:r>
               <w:rPr>
@@ -1736,7 +1702,7 @@
               <w:noProof/>
             </w:rPr>
           </w:pPr>
-          <w:hyperlink w:anchor="_Toc164669269" w:history="1">
+          <w:hyperlink w:anchor="_Toc164860222" w:history="1">
             <w:r>
               <w:rPr>
                 <w:rStyle w:val="Hyperlink"/>
@@ -1777,7 +1743,7 @@
                 <w:noProof/>
                 <w:webHidden/>
               </w:rPr>
-              <w:instrText xml:space="preserve"> PAGEREF _Toc164669269 \h </w:instrText>
+              <w:instrText xml:space="preserve"> PAGEREF _Toc164860222 \h </w:instrText>
             </w:r>
             <w:r>
               <w:rPr>
@@ -1797,7 +1763,7 @@
                 <w:noProof/>
                 <w:webHidden/>
               </w:rPr>
-              <w:t>6</w:t>
+              <w:t>7</w:t>
             </w:r>
             <w:r>
               <w:rPr>
@@ -1819,7 +1785,7 @@
               <w:noProof/>
             </w:rPr>
           </w:pPr>
-          <w:hyperlink w:anchor="_Toc164669270" w:history="1">
+          <w:hyperlink w:anchor="_Toc164860223" w:history="1">
             <w:r>
               <w:rPr>
                 <w:rStyle w:val="Hyperlink"/>
@@ -1846,7 +1812,7 @@
                 <w:noProof/>
                 <w:webHidden/>
               </w:rPr>
-              <w:instrText xml:space="preserve"> PAGEREF _Toc164669270 \h </w:instrText>
+              <w:instrText xml:space="preserve"> PAGEREF _Toc164860223 \h </w:instrText>
             </w:r>
             <w:r>
               <w:rPr>
@@ -1866,7 +1832,7 @@
                 <w:noProof/>
                 <w:webHidden/>
               </w:rPr>
-              <w:t>6</w:t>
+              <w:t>7</w:t>
             </w:r>
             <w:r>
               <w:rPr>
@@ -1888,7 +1854,7 @@
               <w:noProof/>
             </w:rPr>
           </w:pPr>
-          <w:hyperlink w:anchor="_Toc164669271" w:history="1">
+          <w:hyperlink w:anchor="_Toc164860224" w:history="1">
             <w:r>
               <w:rPr>
                 <w:rStyle w:val="Hyperlink"/>
@@ -1915,7 +1881,7 @@
                 <w:noProof/>
                 <w:webHidden/>
               </w:rPr>
-              <w:instrText xml:space="preserve"> PAGEREF _Toc164669271 \h </w:instrText>
+              <w:instrText xml:space="preserve"> PAGEREF _Toc164860224 \h </w:instrText>
             </w:r>
             <w:r>
               <w:rPr>
@@ -1935,7 +1901,7 @@
                 <w:noProof/>
                 <w:webHidden/>
               </w:rPr>
-              <w:t>6</w:t>
+              <w:t>7</w:t>
             </w:r>
             <w:r>
               <w:rPr>
@@ -1957,7 +1923,7 @@
               <w:noProof/>
             </w:rPr>
           </w:pPr>
-          <w:hyperlink w:anchor="_Toc164669272" w:history="1">
+          <w:hyperlink w:anchor="_Toc164860225" w:history="1">
             <w:r>
               <w:rPr>
                 <w:rStyle w:val="Hyperlink"/>
@@ -1984,7 +1950,7 @@
                 <w:noProof/>
                 <w:webHidden/>
               </w:rPr>
-              <w:instrText xml:space="preserve"> PAGEREF _Toc164669272 \h </w:instrText>
+              <w:instrText xml:space="preserve"> PAGEREF _Toc164860225 \h </w:instrText>
             </w:r>
             <w:r>
               <w:rPr>
@@ -2004,7 +1970,7 @@
                 <w:noProof/>
                 <w:webHidden/>
               </w:rPr>
-              <w:t>6</w:t>
+              <w:t>7</w:t>
             </w:r>
             <w:r>
               <w:rPr>
@@ -2026,7 +1992,7 @@
               <w:noProof/>
             </w:rPr>
           </w:pPr>
-          <w:hyperlink w:anchor="_Toc164669273" w:history="1">
+          <w:hyperlink w:anchor="_Toc164860226" w:history="1">
             <w:r>
               <w:rPr>
                 <w:rStyle w:val="Hyperlink"/>
@@ -2053,7 +2019,7 @@
                 <w:noProof/>
                 <w:webHidden/>
               </w:rPr>
-              <w:instrText xml:space="preserve"> PAGEREF _Toc164669273 \h </w:instrText>
+              <w:instrText xml:space="preserve"> PAGEREF _Toc164860226 \h </w:instrText>
             </w:r>
             <w:r>
               <w:rPr>
@@ -2073,7 +2039,7 @@
                 <w:noProof/>
                 <w:webHidden/>
               </w:rPr>
-              <w:t>7</w:t>
+              <w:t>8</w:t>
             </w:r>
             <w:r>
               <w:rPr>
@@ -2095,7 +2061,7 @@
               <w:noProof/>
             </w:rPr>
           </w:pPr>
-          <w:hyperlink w:anchor="_Toc164669274" w:history="1">
+          <w:hyperlink w:anchor="_Toc164860227" w:history="1">
             <w:r>
               <w:rPr>
                 <w:rStyle w:val="Hyperlink"/>
@@ -2122,7 +2088,7 @@
                 <w:noProof/>
                 <w:webHidden/>
               </w:rPr>
-              <w:instrText xml:space="preserve"> PAGEREF _Toc164669274 \h </w:instrText>
+              <w:instrText xml:space="preserve"> PAGEREF _Toc164860227 \h </w:instrText>
             </w:r>
             <w:r>
               <w:rPr>
@@ -2142,7 +2108,7 @@
                 <w:noProof/>
                 <w:webHidden/>
               </w:rPr>
-              <w:t>7</w:t>
+              <w:t>8</w:t>
             </w:r>
             <w:r>
               <w:rPr>
@@ -2164,7 +2130,7 @@
               <w:noProof/>
             </w:rPr>
           </w:pPr>
-          <w:hyperlink w:anchor="_Toc164669275" w:history="1">
+          <w:hyperlink w:anchor="_Toc164860228" w:history="1">
             <w:r>
               <w:rPr>
                 <w:rStyle w:val="Hyperlink"/>
@@ -2191,7 +2157,7 @@
                 <w:noProof/>
                 <w:webHidden/>
               </w:rPr>
-              <w:instrText xml:space="preserve"> PAGEREF _Toc164669275 \h </w:instrText>
+              <w:instrText xml:space="preserve"> PAGEREF _Toc164860228 \h </w:instrText>
             </w:r>
             <w:r>
               <w:rPr>
@@ -2211,7 +2177,7 @@
                 <w:noProof/>
                 <w:webHidden/>
               </w:rPr>
-              <w:t>7</w:t>
+              <w:t>8</w:t>
             </w:r>
             <w:r>
               <w:rPr>
@@ -2233,7 +2199,7 @@
               <w:noProof/>
             </w:rPr>
           </w:pPr>
-          <w:hyperlink w:anchor="_Toc164669276" w:history="1">
+          <w:hyperlink w:anchor="_Toc164860229" w:history="1">
             <w:r>
               <w:rPr>
                 <w:rStyle w:val="Hyperlink"/>
@@ -2260,7 +2226,7 @@
                 <w:noProof/>
                 <w:webHidden/>
               </w:rPr>
-              <w:instrText xml:space="preserve"> PAGEREF _Toc164669276 \h </w:instrText>
+              <w:instrText xml:space="preserve"> PAGEREF _Toc164860229 \h </w:instrText>
             </w:r>
             <w:r>
               <w:rPr>
@@ -2280,7 +2246,7 @@
                 <w:noProof/>
                 <w:webHidden/>
               </w:rPr>
-              <w:t>7</w:t>
+              <w:t>8</w:t>
             </w:r>
             <w:r>
               <w:rPr>
@@ -2302,7 +2268,7 @@
               <w:noProof/>
             </w:rPr>
           </w:pPr>
-          <w:hyperlink w:anchor="_Toc164669277" w:history="1">
+          <w:hyperlink w:anchor="_Toc164860230" w:history="1">
             <w:r>
               <w:rPr>
                 <w:rStyle w:val="Hyperlink"/>
@@ -2329,7 +2295,7 @@
                 <w:noProof/>
                 <w:webHidden/>
               </w:rPr>
-              <w:instrText xml:space="preserve"> PAGEREF _Toc164669277 \h </w:instrText>
+              <w:instrText xml:space="preserve"> PAGEREF _Toc164860230 \h </w:instrText>
             </w:r>
             <w:r>
               <w:rPr>
@@ -2349,7 +2315,7 @@
                 <w:noProof/>
                 <w:webHidden/>
               </w:rPr>
-              <w:t>7</w:t>
+              <w:t>8</w:t>
             </w:r>
             <w:r>
               <w:rPr>
@@ -2372,7 +2338,7 @@
               <w:noProof/>
             </w:rPr>
           </w:pPr>
-          <w:hyperlink w:anchor="_Toc164669278" w:history="1">
+          <w:hyperlink w:anchor="_Toc164860231" w:history="1">
             <w:r>
               <w:rPr>
                 <w:rStyle w:val="Hyperlink"/>
@@ -2413,7 +2379,7 @@
                 <w:noProof/>
                 <w:webHidden/>
               </w:rPr>
-              <w:instrText xml:space="preserve"> PAGEREF _Toc164669278 \h </w:instrText>
+              <w:instrText xml:space="preserve"> PAGEREF _Toc164860231 \h </w:instrText>
             </w:r>
             <w:r>
               <w:rPr>
@@ -2433,7 +2399,7 @@
                 <w:noProof/>
                 <w:webHidden/>
               </w:rPr>
-              <w:t>8</w:t>
+              <w:t>9</w:t>
             </w:r>
             <w:r>
               <w:rPr>
@@ -2456,7 +2422,7 @@
               <w:noProof/>
             </w:rPr>
           </w:pPr>
-          <w:hyperlink w:anchor="_Toc164669279" w:history="1">
+          <w:hyperlink w:anchor="_Toc164860232" w:history="1">
             <w:r>
               <w:rPr>
                 <w:rStyle w:val="Hyperlink"/>
@@ -2497,7 +2463,7 @@
                 <w:noProof/>
                 <w:webHidden/>
               </w:rPr>
-              <w:instrText xml:space="preserve"> PAGEREF _Toc164669279 \h </w:instrText>
+              <w:instrText xml:space="preserve"> PAGEREF _Toc164860232 \h </w:instrText>
             </w:r>
             <w:r>
               <w:rPr>
@@ -2517,76 +2483,7 @@
                 <w:noProof/>
                 <w:webHidden/>
               </w:rPr>
-              <w:t>8</w:t>
-            </w:r>
-            <w:r>
-              <w:rPr>
-                <w:noProof/>
-                <w:webHidden/>
-              </w:rPr>
-              <w:fldChar w:fldCharType="end"/>
-            </w:r>
-          </w:hyperlink>
-        </w:p>
-        <w:p>
-          <w:pPr>
-            <w:pStyle w:val="TOC2"/>
-            <w:tabs>
-              <w:tab w:val="right" w:leader="dot" w:pos="9350"/>
-            </w:tabs>
-            <w:rPr>
-              <w:rFonts w:eastAsiaTheme="minorEastAsia"/>
-              <w:noProof/>
-            </w:rPr>
-          </w:pPr>
-          <w:hyperlink w:anchor="_Toc164669284" w:history="1">
-            <w:r>
-              <w:rPr>
-                <w:rStyle w:val="Hyperlink"/>
-                <w:noProof/>
-              </w:rPr>
-              <w:t>4.1 JTAG Connector:</w:t>
-            </w:r>
-            <w:r>
-              <w:rPr>
-                <w:noProof/>
-                <w:webHidden/>
-              </w:rPr>
-              <w:tab/>
-            </w:r>
-            <w:r>
-              <w:rPr>
-                <w:noProof/>
-                <w:webHidden/>
-              </w:rPr>
-              <w:fldChar w:fldCharType="begin"/>
-            </w:r>
-            <w:r>
-              <w:rPr>
-                <w:noProof/>
-                <w:webHidden/>
-              </w:rPr>
-              <w:instrText xml:space="preserve"> PAGEREF _Toc164669284 \h </w:instrText>
-            </w:r>
-            <w:r>
-              <w:rPr>
-                <w:noProof/>
-                <w:webHidden/>
-              </w:rPr>
-            </w:r>
-            <w:r>
-              <w:rPr>
-                <w:noProof/>
-                <w:webHidden/>
-              </w:rPr>
-              <w:fldChar w:fldCharType="separate"/>
-            </w:r>
-            <w:r>
-              <w:rPr>
-                <w:noProof/>
-                <w:webHidden/>
-              </w:rPr>
-              <w:t>8</w:t>
+              <w:t>9</w:t>
             </w:r>
             <w:r>
               <w:rPr>
@@ -2609,27 +2506,27 @@
               <w:noProof/>
             </w:rPr>
           </w:pPr>
-          <w:hyperlink w:anchor="_Toc164669285" w:history="1">
+          <w:hyperlink w:anchor="_Toc164860241" w:history="1">
             <w:r>
               <w:rPr>
                 <w:rStyle w:val="Hyperlink"/>
                 <w:noProof/>
               </w:rPr>
-              <w:t>4.2</w:t>
+              <w:t>4.1.</w:t>
             </w:r>
             <w:r>
               <w:rPr>
                 <w:rFonts w:eastAsiaTheme="minorEastAsia"/>
                 <w:noProof/>
               </w:rPr>
-              <w:t xml:space="preserve"> </w:t>
+              <w:tab/>
             </w:r>
             <w:r>
               <w:rPr>
                 <w:rStyle w:val="Hyperlink"/>
                 <w:noProof/>
               </w:rPr>
-              <w:t>Debug UART:</w:t>
+              <w:t>JTAG Connector:</w:t>
             </w:r>
             <w:r>
               <w:rPr>
@@ -2650,7 +2547,7 @@
                 <w:noProof/>
                 <w:webHidden/>
               </w:rPr>
-              <w:instrText xml:space="preserve"> PAGEREF _Toc164669285 \h </w:instrText>
+              <w:instrText xml:space="preserve"> PAGEREF _Toc164860241 \h </w:instrText>
             </w:r>
             <w:r>
               <w:rPr>
@@ -2670,7 +2567,343 @@
                 <w:noProof/>
                 <w:webHidden/>
               </w:rPr>
-              <w:t>8</w:t>
+              <w:t>9</w:t>
+            </w:r>
+            <w:r>
+              <w:rPr>
+                <w:noProof/>
+                <w:webHidden/>
+              </w:rPr>
+              <w:fldChar w:fldCharType="end"/>
+            </w:r>
+          </w:hyperlink>
+        </w:p>
+        <w:p>
+          <w:pPr>
+            <w:pStyle w:val="TOC2"/>
+            <w:tabs>
+              <w:tab w:val="left" w:pos="880"/>
+              <w:tab w:val="right" w:leader="dot" w:pos="9350"/>
+            </w:tabs>
+            <w:rPr>
+              <w:rFonts w:eastAsiaTheme="minorEastAsia"/>
+              <w:noProof/>
+            </w:rPr>
+          </w:pPr>
+          <w:hyperlink w:anchor="_Toc164860242" w:history="1">
+            <w:r>
+              <w:rPr>
+                <w:rStyle w:val="Hyperlink"/>
+                <w:noProof/>
+              </w:rPr>
+              <w:t>4.3.</w:t>
+            </w:r>
+            <w:r>
+              <w:rPr>
+                <w:rFonts w:eastAsiaTheme="minorEastAsia"/>
+                <w:noProof/>
+              </w:rPr>
+              <w:tab/>
+            </w:r>
+            <w:r>
+              <w:rPr>
+                <w:rStyle w:val="Hyperlink"/>
+                <w:noProof/>
+              </w:rPr>
+              <w:t>Power Supply Jack:</w:t>
+            </w:r>
+            <w:r>
+              <w:rPr>
+                <w:noProof/>
+                <w:webHidden/>
+              </w:rPr>
+              <w:tab/>
+            </w:r>
+            <w:r>
+              <w:rPr>
+                <w:noProof/>
+                <w:webHidden/>
+              </w:rPr>
+              <w:fldChar w:fldCharType="begin"/>
+            </w:r>
+            <w:r>
+              <w:rPr>
+                <w:noProof/>
+                <w:webHidden/>
+              </w:rPr>
+              <w:instrText xml:space="preserve"> PAGEREF _Toc164860242 \h </w:instrText>
+            </w:r>
+            <w:r>
+              <w:rPr>
+                <w:noProof/>
+                <w:webHidden/>
+              </w:rPr>
+            </w:r>
+            <w:r>
+              <w:rPr>
+                <w:noProof/>
+                <w:webHidden/>
+              </w:rPr>
+              <w:fldChar w:fldCharType="separate"/>
+            </w:r>
+            <w:r>
+              <w:rPr>
+                <w:noProof/>
+                <w:webHidden/>
+              </w:rPr>
+              <w:t>10</w:t>
+            </w:r>
+            <w:r>
+              <w:rPr>
+                <w:noProof/>
+                <w:webHidden/>
+              </w:rPr>
+              <w:fldChar w:fldCharType="end"/>
+            </w:r>
+          </w:hyperlink>
+        </w:p>
+        <w:p>
+          <w:pPr>
+            <w:pStyle w:val="TOC2"/>
+            <w:tabs>
+              <w:tab w:val="left" w:pos="880"/>
+              <w:tab w:val="right" w:leader="dot" w:pos="9350"/>
+            </w:tabs>
+            <w:rPr>
+              <w:rFonts w:eastAsiaTheme="minorEastAsia"/>
+              <w:noProof/>
+            </w:rPr>
+          </w:pPr>
+          <w:hyperlink w:anchor="_Toc164860243" w:history="1">
+            <w:r>
+              <w:rPr>
+                <w:rStyle w:val="Hyperlink"/>
+                <w:noProof/>
+              </w:rPr>
+              <w:t>4.4.</w:t>
+            </w:r>
+            <w:r>
+              <w:rPr>
+                <w:rFonts w:eastAsiaTheme="minorEastAsia"/>
+                <w:noProof/>
+              </w:rPr>
+              <w:tab/>
+            </w:r>
+            <w:r>
+              <w:rPr>
+                <w:rStyle w:val="Hyperlink"/>
+                <w:noProof/>
+              </w:rPr>
+              <w:t>SPI Serial Flash:</w:t>
+            </w:r>
+            <w:r>
+              <w:rPr>
+                <w:noProof/>
+                <w:webHidden/>
+              </w:rPr>
+              <w:tab/>
+            </w:r>
+            <w:r>
+              <w:rPr>
+                <w:noProof/>
+                <w:webHidden/>
+              </w:rPr>
+              <w:fldChar w:fldCharType="begin"/>
+            </w:r>
+            <w:r>
+              <w:rPr>
+                <w:noProof/>
+                <w:webHidden/>
+              </w:rPr>
+              <w:instrText xml:space="preserve"> PAGEREF _Toc164860243 \h </w:instrText>
+            </w:r>
+            <w:r>
+              <w:rPr>
+                <w:noProof/>
+                <w:webHidden/>
+              </w:rPr>
+            </w:r>
+            <w:r>
+              <w:rPr>
+                <w:noProof/>
+                <w:webHidden/>
+              </w:rPr>
+              <w:fldChar w:fldCharType="separate"/>
+            </w:r>
+            <w:r>
+              <w:rPr>
+                <w:noProof/>
+                <w:webHidden/>
+              </w:rPr>
+              <w:t>10</w:t>
+            </w:r>
+            <w:r>
+              <w:rPr>
+                <w:noProof/>
+                <w:webHidden/>
+              </w:rPr>
+              <w:fldChar w:fldCharType="end"/>
+            </w:r>
+          </w:hyperlink>
+        </w:p>
+        <w:p>
+          <w:pPr>
+            <w:pStyle w:val="TOC2"/>
+            <w:tabs>
+              <w:tab w:val="left" w:pos="880"/>
+              <w:tab w:val="right" w:leader="dot" w:pos="9350"/>
+            </w:tabs>
+            <w:rPr>
+              <w:rFonts w:eastAsiaTheme="minorEastAsia"/>
+              <w:noProof/>
+            </w:rPr>
+          </w:pPr>
+          <w:hyperlink w:anchor="_Toc164860244" w:history="1">
+            <w:r>
+              <w:rPr>
+                <w:rStyle w:val="Hyperlink"/>
+                <w:noProof/>
+              </w:rPr>
+              <w:t>4.5.</w:t>
+            </w:r>
+            <w:r>
+              <w:rPr>
+                <w:rFonts w:eastAsiaTheme="minorEastAsia"/>
+                <w:noProof/>
+              </w:rPr>
+              <w:tab/>
+            </w:r>
+            <w:r>
+              <w:rPr>
+                <w:rStyle w:val="Hyperlink"/>
+                <w:noProof/>
+              </w:rPr>
+              <w:t>KR26 SOM:</w:t>
+            </w:r>
+            <w:r>
+              <w:rPr>
+                <w:noProof/>
+                <w:webHidden/>
+              </w:rPr>
+              <w:tab/>
+            </w:r>
+            <w:r>
+              <w:rPr>
+                <w:noProof/>
+                <w:webHidden/>
+              </w:rPr>
+              <w:fldChar w:fldCharType="begin"/>
+            </w:r>
+            <w:r>
+              <w:rPr>
+                <w:noProof/>
+                <w:webHidden/>
+              </w:rPr>
+              <w:instrText xml:space="preserve"> PAGEREF _Toc164860244 \h </w:instrText>
+            </w:r>
+            <w:r>
+              <w:rPr>
+                <w:noProof/>
+                <w:webHidden/>
+              </w:rPr>
+            </w:r>
+            <w:r>
+              <w:rPr>
+                <w:noProof/>
+                <w:webHidden/>
+              </w:rPr>
+              <w:fldChar w:fldCharType="separate"/>
+            </w:r>
+            <w:r>
+              <w:rPr>
+                <w:noProof/>
+                <w:webHidden/>
+              </w:rPr>
+              <w:t>10</w:t>
+            </w:r>
+            <w:r>
+              <w:rPr>
+                <w:noProof/>
+                <w:webHidden/>
+              </w:rPr>
+              <w:fldChar w:fldCharType="end"/>
+            </w:r>
+          </w:hyperlink>
+        </w:p>
+        <w:p>
+          <w:pPr>
+            <w:pStyle w:val="TOC2"/>
+            <w:tabs>
+              <w:tab w:val="left" w:pos="880"/>
+              <w:tab w:val="right" w:leader="dot" w:pos="9350"/>
+            </w:tabs>
+            <w:rPr>
+              <w:rFonts w:eastAsiaTheme="minorEastAsia"/>
+              <w:noProof/>
+            </w:rPr>
+          </w:pPr>
+          <w:hyperlink w:anchor="_Toc164860245" w:history="1">
+            <w:r>
+              <w:rPr>
+                <w:rStyle w:val="Hyperlink"/>
+                <w:noProof/>
+              </w:rPr>
+              <w:t>4.6.</w:t>
+            </w:r>
+            <w:r>
+              <w:rPr>
+                <w:rFonts w:eastAsiaTheme="minorEastAsia"/>
+                <w:noProof/>
+              </w:rPr>
+              <w:tab/>
+            </w:r>
+            <w:r>
+              <w:rPr>
+                <w:rStyle w:val="Hyperlink"/>
+                <w:noProof/>
+              </w:rPr>
+              <w:t>Carrier Card:</w:t>
+            </w:r>
+            <w:r>
+              <w:rPr>
+                <w:noProof/>
+                <w:webHidden/>
+              </w:rPr>
+              <w:tab/>
+            </w:r>
+            <w:r>
+              <w:rPr>
+                <w:noProof/>
+                <w:webHidden/>
+              </w:rPr>
+              <w:fldChar w:fldCharType="begin"/>
+            </w:r>
+            <w:r>
+              <w:rPr>
+                <w:noProof/>
+                <w:webHidden/>
+              </w:rPr>
+              <w:instrText xml:space="preserve"> PAGEREF _Toc164860245 \h </w:instrText>
+            </w:r>
+            <w:r>
+              <w:rPr>
+                <w:noProof/>
+                <w:webHidden/>
+              </w:rPr>
+            </w:r>
+            <w:r>
+              <w:rPr>
+                <w:noProof/>
+                <w:webHidden/>
+              </w:rPr>
+              <w:fldChar w:fldCharType="separate"/>
+            </w:r>
+            <w:r>
+              <w:rPr>
+                <w:noProof/>
+                <w:webHidden/>
+              </w:rPr>
+              <w:t>10</w:t>
             </w:r>
             <w:r>
               <w:rPr>
@@ -2693,7 +2926,7 @@
               <w:noProof/>
             </w:rPr>
           </w:pPr>
-          <w:hyperlink w:anchor="_Toc164669286" w:history="1">
+          <w:hyperlink w:anchor="_Toc164860246" w:history="1">
             <w:r>
               <w:rPr>
                 <w:rStyle w:val="Hyperlink"/>
@@ -2734,7 +2967,7 @@
                 <w:noProof/>
                 <w:webHidden/>
               </w:rPr>
-              <w:instrText xml:space="preserve"> PAGEREF _Toc164669286 \h </w:instrText>
+              <w:instrText xml:space="preserve"> PAGEREF _Toc164860246 \h </w:instrText>
             </w:r>
             <w:r>
               <w:rPr>
@@ -2754,7 +2987,511 @@
                 <w:noProof/>
                 <w:webHidden/>
               </w:rPr>
-              <w:t>8</w:t>
+              <w:t>10</w:t>
+            </w:r>
+            <w:r>
+              <w:rPr>
+                <w:noProof/>
+                <w:webHidden/>
+              </w:rPr>
+              <w:fldChar w:fldCharType="end"/>
+            </w:r>
+          </w:hyperlink>
+        </w:p>
+        <w:p>
+          <w:pPr>
+            <w:pStyle w:val="TOC2"/>
+            <w:tabs>
+              <w:tab w:val="left" w:pos="880"/>
+              <w:tab w:val="right" w:leader="dot" w:pos="9350"/>
+            </w:tabs>
+            <w:rPr>
+              <w:rFonts w:eastAsiaTheme="minorEastAsia"/>
+              <w:noProof/>
+            </w:rPr>
+          </w:pPr>
+          <w:hyperlink w:anchor="_Toc164860248" w:history="1">
+            <w:r>
+              <w:rPr>
+                <w:rStyle w:val="Hyperlink"/>
+                <w:noProof/>
+              </w:rPr>
+              <w:t>5.1.</w:t>
+            </w:r>
+            <w:r>
+              <w:rPr>
+                <w:rFonts w:eastAsiaTheme="minorEastAsia"/>
+                <w:noProof/>
+              </w:rPr>
+              <w:tab/>
+            </w:r>
+            <w:r>
+              <w:rPr>
+                <w:rStyle w:val="Hyperlink"/>
+                <w:noProof/>
+              </w:rPr>
+              <w:t>Test Application:</w:t>
+            </w:r>
+            <w:r>
+              <w:rPr>
+                <w:noProof/>
+                <w:webHidden/>
+              </w:rPr>
+              <w:tab/>
+            </w:r>
+            <w:r>
+              <w:rPr>
+                <w:noProof/>
+                <w:webHidden/>
+              </w:rPr>
+              <w:fldChar w:fldCharType="begin"/>
+            </w:r>
+            <w:r>
+              <w:rPr>
+                <w:noProof/>
+                <w:webHidden/>
+              </w:rPr>
+              <w:instrText xml:space="preserve"> PAGEREF _Toc164860248 \h </w:instrText>
+            </w:r>
+            <w:r>
+              <w:rPr>
+                <w:noProof/>
+                <w:webHidden/>
+              </w:rPr>
+            </w:r>
+            <w:r>
+              <w:rPr>
+                <w:noProof/>
+                <w:webHidden/>
+              </w:rPr>
+              <w:fldChar w:fldCharType="separate"/>
+            </w:r>
+            <w:r>
+              <w:rPr>
+                <w:noProof/>
+                <w:webHidden/>
+              </w:rPr>
+              <w:t>10</w:t>
+            </w:r>
+            <w:r>
+              <w:rPr>
+                <w:noProof/>
+                <w:webHidden/>
+              </w:rPr>
+              <w:fldChar w:fldCharType="end"/>
+            </w:r>
+          </w:hyperlink>
+        </w:p>
+        <w:p>
+          <w:pPr>
+            <w:pStyle w:val="TOC2"/>
+            <w:tabs>
+              <w:tab w:val="left" w:pos="880"/>
+              <w:tab w:val="right" w:leader="dot" w:pos="9350"/>
+            </w:tabs>
+            <w:rPr>
+              <w:rFonts w:eastAsiaTheme="minorEastAsia"/>
+              <w:noProof/>
+            </w:rPr>
+          </w:pPr>
+          <w:hyperlink w:anchor="_Toc164860249" w:history="1">
+            <w:r>
+              <w:rPr>
+                <w:rStyle w:val="Hyperlink"/>
+                <w:noProof/>
+              </w:rPr>
+              <w:t>5.2.</w:t>
+            </w:r>
+            <w:r>
+              <w:rPr>
+                <w:rFonts w:eastAsiaTheme="minorEastAsia"/>
+                <w:noProof/>
+              </w:rPr>
+              <w:tab/>
+            </w:r>
+            <w:r>
+              <w:rPr>
+                <w:rStyle w:val="Hyperlink"/>
+                <w:noProof/>
+              </w:rPr>
+              <w:t>Device Driver:</w:t>
+            </w:r>
+            <w:r>
+              <w:rPr>
+                <w:noProof/>
+                <w:webHidden/>
+              </w:rPr>
+              <w:tab/>
+            </w:r>
+            <w:r>
+              <w:rPr>
+                <w:noProof/>
+                <w:webHidden/>
+              </w:rPr>
+              <w:fldChar w:fldCharType="begin"/>
+            </w:r>
+            <w:r>
+              <w:rPr>
+                <w:noProof/>
+                <w:webHidden/>
+              </w:rPr>
+              <w:instrText xml:space="preserve"> PAGEREF _Toc164860249 \h </w:instrText>
+            </w:r>
+            <w:r>
+              <w:rPr>
+                <w:noProof/>
+                <w:webHidden/>
+              </w:rPr>
+            </w:r>
+            <w:r>
+              <w:rPr>
+                <w:noProof/>
+                <w:webHidden/>
+              </w:rPr>
+              <w:fldChar w:fldCharType="separate"/>
+            </w:r>
+            <w:r>
+              <w:rPr>
+                <w:noProof/>
+                <w:webHidden/>
+              </w:rPr>
+              <w:t>11</w:t>
+            </w:r>
+            <w:r>
+              <w:rPr>
+                <w:noProof/>
+                <w:webHidden/>
+              </w:rPr>
+              <w:fldChar w:fldCharType="end"/>
+            </w:r>
+          </w:hyperlink>
+        </w:p>
+        <w:p>
+          <w:pPr>
+            <w:pStyle w:val="TOC2"/>
+            <w:tabs>
+              <w:tab w:val="left" w:pos="880"/>
+              <w:tab w:val="right" w:leader="dot" w:pos="9350"/>
+            </w:tabs>
+            <w:rPr>
+              <w:rFonts w:eastAsiaTheme="minorEastAsia"/>
+              <w:noProof/>
+            </w:rPr>
+          </w:pPr>
+          <w:hyperlink w:anchor="_Toc164860250" w:history="1">
+            <w:r>
+              <w:rPr>
+                <w:rStyle w:val="Hyperlink"/>
+                <w:noProof/>
+              </w:rPr>
+              <w:t>5.3.</w:t>
+            </w:r>
+            <w:r>
+              <w:rPr>
+                <w:rFonts w:eastAsiaTheme="minorEastAsia"/>
+                <w:noProof/>
+              </w:rPr>
+              <w:tab/>
+            </w:r>
+            <w:r>
+              <w:rPr>
+                <w:rStyle w:val="Hyperlink"/>
+                <w:noProof/>
+              </w:rPr>
+              <w:t>Hardware Abstraction layer:</w:t>
+            </w:r>
+            <w:r>
+              <w:rPr>
+                <w:noProof/>
+                <w:webHidden/>
+              </w:rPr>
+              <w:tab/>
+            </w:r>
+            <w:r>
+              <w:rPr>
+                <w:noProof/>
+                <w:webHidden/>
+              </w:rPr>
+              <w:fldChar w:fldCharType="begin"/>
+            </w:r>
+            <w:r>
+              <w:rPr>
+                <w:noProof/>
+                <w:webHidden/>
+              </w:rPr>
+              <w:instrText xml:space="preserve"> PAGEREF _Toc164860250 \h </w:instrText>
+            </w:r>
+            <w:r>
+              <w:rPr>
+                <w:noProof/>
+                <w:webHidden/>
+              </w:rPr>
+            </w:r>
+            <w:r>
+              <w:rPr>
+                <w:noProof/>
+                <w:webHidden/>
+              </w:rPr>
+              <w:fldChar w:fldCharType="separate"/>
+            </w:r>
+            <w:r>
+              <w:rPr>
+                <w:noProof/>
+                <w:webHidden/>
+              </w:rPr>
+              <w:t>11</w:t>
+            </w:r>
+            <w:r>
+              <w:rPr>
+                <w:noProof/>
+                <w:webHidden/>
+              </w:rPr>
+              <w:fldChar w:fldCharType="end"/>
+            </w:r>
+          </w:hyperlink>
+        </w:p>
+        <w:p>
+          <w:pPr>
+            <w:pStyle w:val="TOC2"/>
+            <w:tabs>
+              <w:tab w:val="left" w:pos="880"/>
+              <w:tab w:val="right" w:leader="dot" w:pos="9350"/>
+            </w:tabs>
+            <w:rPr>
+              <w:rFonts w:eastAsiaTheme="minorEastAsia"/>
+              <w:noProof/>
+            </w:rPr>
+          </w:pPr>
+          <w:hyperlink w:anchor="_Toc164860251" w:history="1">
+            <w:r>
+              <w:rPr>
+                <w:rStyle w:val="Hyperlink"/>
+                <w:noProof/>
+              </w:rPr>
+              <w:t>5.4.</w:t>
+            </w:r>
+            <w:r>
+              <w:rPr>
+                <w:rFonts w:eastAsiaTheme="minorEastAsia"/>
+                <w:noProof/>
+              </w:rPr>
+              <w:tab/>
+            </w:r>
+            <w:r>
+              <w:rPr>
+                <w:rStyle w:val="Hyperlink"/>
+                <w:noProof/>
+              </w:rPr>
+              <w:t>Hardware RTL Logic:</w:t>
+            </w:r>
+            <w:r>
+              <w:rPr>
+                <w:noProof/>
+                <w:webHidden/>
+              </w:rPr>
+              <w:tab/>
+            </w:r>
+            <w:r>
+              <w:rPr>
+                <w:noProof/>
+                <w:webHidden/>
+              </w:rPr>
+              <w:fldChar w:fldCharType="begin"/>
+            </w:r>
+            <w:r>
+              <w:rPr>
+                <w:noProof/>
+                <w:webHidden/>
+              </w:rPr>
+              <w:instrText xml:space="preserve"> PAGEREF _Toc164860251 \h </w:instrText>
+            </w:r>
+            <w:r>
+              <w:rPr>
+                <w:noProof/>
+                <w:webHidden/>
+              </w:rPr>
+            </w:r>
+            <w:r>
+              <w:rPr>
+                <w:noProof/>
+                <w:webHidden/>
+              </w:rPr>
+              <w:fldChar w:fldCharType="separate"/>
+            </w:r>
+            <w:r>
+              <w:rPr>
+                <w:noProof/>
+                <w:webHidden/>
+              </w:rPr>
+              <w:t>11</w:t>
+            </w:r>
+            <w:r>
+              <w:rPr>
+                <w:noProof/>
+                <w:webHidden/>
+              </w:rPr>
+              <w:fldChar w:fldCharType="end"/>
+            </w:r>
+          </w:hyperlink>
+        </w:p>
+        <w:p>
+          <w:pPr>
+            <w:pStyle w:val="TOC2"/>
+            <w:tabs>
+              <w:tab w:val="left" w:pos="880"/>
+              <w:tab w:val="right" w:leader="dot" w:pos="9350"/>
+            </w:tabs>
+            <w:rPr>
+              <w:rFonts w:eastAsiaTheme="minorEastAsia"/>
+              <w:noProof/>
+            </w:rPr>
+          </w:pPr>
+          <w:hyperlink w:anchor="_Toc164860252" w:history="1">
+            <w:r>
+              <w:rPr>
+                <w:rStyle w:val="Hyperlink"/>
+                <w:noProof/>
+              </w:rPr>
+              <w:t>5.5.</w:t>
+            </w:r>
+            <w:r>
+              <w:rPr>
+                <w:rFonts w:eastAsiaTheme="minorEastAsia"/>
+                <w:noProof/>
+              </w:rPr>
+              <w:tab/>
+            </w:r>
+            <w:r>
+              <w:rPr>
+                <w:rStyle w:val="Hyperlink"/>
+                <w:noProof/>
+              </w:rPr>
+              <w:t>FPGA Gates and CLB:</w:t>
+            </w:r>
+            <w:r>
+              <w:rPr>
+                <w:noProof/>
+                <w:webHidden/>
+              </w:rPr>
+              <w:tab/>
+            </w:r>
+            <w:r>
+              <w:rPr>
+                <w:noProof/>
+                <w:webHidden/>
+              </w:rPr>
+              <w:fldChar w:fldCharType="begin"/>
+            </w:r>
+            <w:r>
+              <w:rPr>
+                <w:noProof/>
+                <w:webHidden/>
+              </w:rPr>
+              <w:instrText xml:space="preserve"> PAGEREF _Toc164860252 \h </w:instrText>
+            </w:r>
+            <w:r>
+              <w:rPr>
+                <w:noProof/>
+                <w:webHidden/>
+              </w:rPr>
+            </w:r>
+            <w:r>
+              <w:rPr>
+                <w:noProof/>
+                <w:webHidden/>
+              </w:rPr>
+              <w:fldChar w:fldCharType="separate"/>
+            </w:r>
+            <w:r>
+              <w:rPr>
+                <w:noProof/>
+                <w:webHidden/>
+              </w:rPr>
+              <w:t>11</w:t>
+            </w:r>
+            <w:r>
+              <w:rPr>
+                <w:noProof/>
+                <w:webHidden/>
+              </w:rPr>
+              <w:fldChar w:fldCharType="end"/>
+            </w:r>
+          </w:hyperlink>
+        </w:p>
+        <w:p>
+          <w:pPr>
+            <w:pStyle w:val="TOC2"/>
+            <w:tabs>
+              <w:tab w:val="left" w:pos="880"/>
+              <w:tab w:val="right" w:leader="dot" w:pos="9350"/>
+            </w:tabs>
+            <w:rPr>
+              <w:rFonts w:eastAsiaTheme="minorEastAsia"/>
+              <w:noProof/>
+            </w:rPr>
+          </w:pPr>
+          <w:hyperlink w:anchor="_Toc164860253" w:history="1">
+            <w:r>
+              <w:rPr>
+                <w:rStyle w:val="Hyperlink"/>
+                <w:noProof/>
+              </w:rPr>
+              <w:t>5.6.</w:t>
+            </w:r>
+            <w:r>
+              <w:rPr>
+                <w:rFonts w:eastAsiaTheme="minorEastAsia"/>
+                <w:noProof/>
+              </w:rPr>
+              <w:tab/>
+            </w:r>
+            <w:r>
+              <w:rPr>
+                <w:rStyle w:val="Hyperlink"/>
+                <w:noProof/>
+              </w:rPr>
+              <w:t>FGPA Development Board:</w:t>
+            </w:r>
+            <w:r>
+              <w:rPr>
+                <w:noProof/>
+                <w:webHidden/>
+              </w:rPr>
+              <w:tab/>
+            </w:r>
+            <w:r>
+              <w:rPr>
+                <w:noProof/>
+                <w:webHidden/>
+              </w:rPr>
+              <w:fldChar w:fldCharType="begin"/>
+            </w:r>
+            <w:r>
+              <w:rPr>
+                <w:noProof/>
+                <w:webHidden/>
+              </w:rPr>
+              <w:instrText xml:space="preserve"> PAGEREF _Toc164860253 \h </w:instrText>
+            </w:r>
+            <w:r>
+              <w:rPr>
+                <w:noProof/>
+                <w:webHidden/>
+              </w:rPr>
+            </w:r>
+            <w:r>
+              <w:rPr>
+                <w:noProof/>
+                <w:webHidden/>
+              </w:rPr>
+              <w:fldChar w:fldCharType="separate"/>
+            </w:r>
+            <w:r>
+              <w:rPr>
+                <w:noProof/>
+                <w:webHidden/>
+              </w:rPr>
+              <w:t>11</w:t>
             </w:r>
             <w:r>
               <w:rPr>
@@ -2777,7 +3514,7 @@
               <w:noProof/>
             </w:rPr>
           </w:pPr>
-          <w:hyperlink w:anchor="_Toc164669287" w:history="1">
+          <w:hyperlink w:anchor="_Toc164860254" w:history="1">
             <w:r>
               <w:rPr>
                 <w:rStyle w:val="Hyperlink"/>
@@ -2797,7 +3534,7 @@
                 <w:rStyle w:val="Hyperlink"/>
                 <w:noProof/>
               </w:rPr>
-              <w:t>Testcase Design:</w:t>
+              <w:t>Testcase Application Design:</w:t>
             </w:r>
             <w:r>
               <w:rPr>
@@ -2818,7 +3555,7 @@
                 <w:noProof/>
                 <w:webHidden/>
               </w:rPr>
-              <w:instrText xml:space="preserve"> PAGEREF _Toc164669287 \h </w:instrText>
+              <w:instrText xml:space="preserve"> PAGEREF _Toc164860254 \h </w:instrText>
             </w:r>
             <w:r>
               <w:rPr>
@@ -2838,7 +3575,7 @@
                 <w:noProof/>
                 <w:webHidden/>
               </w:rPr>
-              <w:t>8</w:t>
+              <w:t>12</w:t>
             </w:r>
             <w:r>
               <w:rPr>
@@ -2861,7 +3598,7 @@
               <w:noProof/>
             </w:rPr>
           </w:pPr>
-          <w:hyperlink w:anchor="_Toc164669288" w:history="1">
+          <w:hyperlink w:anchor="_Toc164860255" w:history="1">
             <w:r>
               <w:rPr>
                 <w:rStyle w:val="Hyperlink"/>
@@ -2902,7 +3639,7 @@
                 <w:noProof/>
                 <w:webHidden/>
               </w:rPr>
-              <w:instrText xml:space="preserve"> PAGEREF _Toc164669288 \h </w:instrText>
+              <w:instrText xml:space="preserve"> PAGEREF _Toc164860255 \h </w:instrText>
             </w:r>
             <w:r>
               <w:rPr>
@@ -2922,7 +3659,7 @@
                 <w:noProof/>
                 <w:webHidden/>
               </w:rPr>
-              <w:t>8</w:t>
+              <w:t>12</w:t>
             </w:r>
             <w:r>
               <w:rPr>
@@ -2945,7 +3682,7 @@
               <w:noProof/>
             </w:rPr>
           </w:pPr>
-          <w:hyperlink w:anchor="_Toc164669289" w:history="1">
+          <w:hyperlink w:anchor="_Toc164860256" w:history="1">
             <w:r>
               <w:rPr>
                 <w:rStyle w:val="Hyperlink"/>
@@ -2986,7 +3723,7 @@
                 <w:noProof/>
                 <w:webHidden/>
               </w:rPr>
-              <w:instrText xml:space="preserve"> PAGEREF _Toc164669289 \h </w:instrText>
+              <w:instrText xml:space="preserve"> PAGEREF _Toc164860256 \h </w:instrText>
             </w:r>
             <w:r>
               <w:rPr>
@@ -3006,7 +3743,7 @@
                 <w:noProof/>
                 <w:webHidden/>
               </w:rPr>
-              <w:t>8</w:t>
+              <w:t>13</w:t>
             </w:r>
             <w:r>
               <w:rPr>
@@ -3029,7 +3766,7 @@
               <w:noProof/>
             </w:rPr>
           </w:pPr>
-          <w:hyperlink w:anchor="_Toc164669290" w:history="1">
+          <w:hyperlink w:anchor="_Toc164860257" w:history="1">
             <w:r>
               <w:rPr>
                 <w:rStyle w:val="Hyperlink"/>
@@ -3070,7 +3807,7 @@
                 <w:noProof/>
                 <w:webHidden/>
               </w:rPr>
-              <w:instrText xml:space="preserve"> PAGEREF _Toc164669290 \h </w:instrText>
+              <w:instrText xml:space="preserve"> PAGEREF _Toc164860257 \h </w:instrText>
             </w:r>
             <w:r>
               <w:rPr>
@@ -3090,7 +3827,7 @@
                 <w:noProof/>
                 <w:webHidden/>
               </w:rPr>
-              <w:t>8</w:t>
+              <w:t>15</w:t>
             </w:r>
             <w:r>
               <w:rPr>
@@ -3113,7 +3850,6 @@
         </w:p>
       </w:sdtContent>
     </w:sdt>
-    <w:p/>
     <w:p>
       <w:pPr>
         <w:jc w:val="both"/>
@@ -3132,7 +3868,7 @@
         <w:jc w:val="both"/>
       </w:pPr>
       <w:bookmarkStart w:id="1" w:name="_Toc161430985"/>
-      <w:bookmarkStart w:id="2" w:name="_Toc164669267"/>
+      <w:bookmarkStart w:id="2" w:name="_Toc164860220"/>
       <w:r>
         <w:lastRenderedPageBreak/>
         <w:t>Functional Block Diagram</w:t>
@@ -3391,7 +4127,7 @@
         <w:jc w:val="both"/>
       </w:pPr>
       <w:bookmarkStart w:id="3" w:name="_Toc161430986"/>
-      <w:bookmarkStart w:id="4" w:name="_Toc164669268"/>
+      <w:bookmarkStart w:id="4" w:name="_Toc164860221"/>
       <w:r>
         <w:t>Xilinx IP used in Platform and DUT Subsystem</w:t>
       </w:r>
@@ -4363,8 +5099,8 @@
             <v:stroke joinstyle="miter"/>
             <v:path gradientshapeok="t" o:connecttype="rect"/>
           </v:shapetype>
-          <v:shape id="Text Box 12" o:spid="_x0000_s1031" type="#_x0000_t202" style="position:absolute;left:0;text-align:left;margin-left:525.5pt;margin-top:375.6pt;width:120.9pt;height:38.7pt;z-index:251662336;visibility:visible;mso-wrap-style:square;mso-width-percent:0;mso-height-percent:0;mso-wrap-distance-left:9pt;mso-wrap-distance-top:0;mso-wrap-distance-right:9pt;mso-wrap-distance-bottom:0;mso-position-horizontal:absolute;mso-position-horizontal-relative:text;mso-position-vertical:absolute;mso-position-vertical-relative:text;mso-width-percent:0;mso-height-percent:0;mso-width-relative:margin;mso-height-relative:margin;v-text-anchor:top" o:gfxdata="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" fillcolor="white [3201]" stroked="f" strokeweight=".5pt">
-            <v:textbox>
+          <v:shape id="Text Box 12" o:spid="_x0000_s1031" type="#_x0000_t202" style="position:absolute;left:0;text-align:left;margin-left:525.5pt;margin-top:375.6pt;width:120.9pt;height:38.7pt;z-index:251661824;visibility:visible;mso-wrap-style:square;mso-width-percent:0;mso-height-percent:0;mso-wrap-distance-left:9pt;mso-wrap-distance-top:0;mso-wrap-distance-right:9pt;mso-wrap-distance-bottom:0;mso-position-horizontal:absolute;mso-position-horizontal-relative:text;mso-position-vertical:absolute;mso-position-vertical-relative:text;mso-width-percent:0;mso-height-percent:0;mso-width-relative:margin;mso-height-relative:margin;v-text-anchor:top" o:gfxdata="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" fillcolor="white [3201]" stroked="f" strokeweight=".5pt">
+            <v:textbox style="mso-next-textbox:#Text Box 12">
               <w:txbxContent>
                 <w:p>
                   <w:pPr>
@@ -4394,7 +5130,7 @@
           <w:noProof/>
         </w:rPr>
         <w:pict w14:anchorId="70386388">
-          <v:shape id="Rectangle: Rounded Corners 11" o:spid="_x0000_s1030" style="position:absolute;left:0;text-align:left;margin-left:441.55pt;margin-top:355.6pt;width:220.35pt;height:68.4pt;z-index:251661312;visibility:visible;mso-wrap-style:square;mso-height-percent:0;mso-wrap-distance-left:9pt;mso-wrap-distance-top:0;mso-wrap-distance-right:9pt;mso-wrap-distance-bottom:0;mso-position-horizontal:absolute;mso-position-horizontal-relative:text;mso-position-vertical:absolute;mso-position-vertical-relative:text;mso-height-percent:0;mso-height-relative:margin;v-text-anchor:middle" coordsize="2797933,868258" o:gfxdata="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" path="m,156532c,77915,63732,14183,142349,14183,333681,-4756,685091,-2744,1107041,8629v257467,2420,45948,62341,307116,74640c1675325,95568,2523109,80439,2708176,109705v78617,,89757,104645,89757,183262c2797383,466837,2796455,552039,2795905,725909v,78617,-63732,142349,-142349,142349l142349,868258c63732,868258,,804526,,725909l,156532xe" filled="f" strokecolor="#0070c0" strokeweight="2.25pt">
+          <v:shape id="Rectangle: Rounded Corners 11" o:spid="_x0000_s1030" style="position:absolute;left:0;text-align:left;margin-left:441.55pt;margin-top:355.6pt;width:220.35pt;height:68.4pt;z-index:251660800;visibility:visible;mso-wrap-style:square;mso-height-percent:0;mso-wrap-distance-left:9pt;mso-wrap-distance-top:0;mso-wrap-distance-right:9pt;mso-wrap-distance-bottom:0;mso-position-horizontal:absolute;mso-position-horizontal-relative:text;mso-position-vertical:absolute;mso-position-vertical-relative:text;mso-height-percent:0;mso-height-relative:margin;v-text-anchor:middle" coordsize="2797933,868258" o:gfxdata="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" path="m,156532c,77915,63732,14183,142349,14183,333681,-4756,685091,-2744,1107041,8629v257467,2420,45948,62341,307116,74640c1675325,95568,2523109,80439,2708176,109705v78617,,89757,104645,89757,183262c2797383,466837,2796455,552039,2795905,725909v,78617,-63732,142349,-142349,142349l142349,868258c63732,868258,,804526,,725909l,156532xe" filled="f" strokecolor="#0070c0" strokeweight="2.25pt">
             <v:stroke dashstyle="dash" joinstyle="miter"/>
             <v:path arrowok="t" o:connecttype="custom" o:connectlocs="0,156641;142361,14193;1107131,8635;1414272,83327;2708396,109782;2798160,293172;2796132,726416;2653771,868865;142361,868865;0,726416;0,156641" o:connectangles="0,0,0,0,0,0,0,0,0,0,0"/>
           </v:shape>
@@ -4405,8 +5141,8 @@
           <w:noProof/>
         </w:rPr>
         <w:pict w14:anchorId="73065D52">
-          <v:shape id="_x0000_s1029" type="#_x0000_t202" style="position:absolute;left:0;text-align:left;margin-left:563.75pt;margin-top:318.65pt;width:143.45pt;height:37.6pt;z-index:251660288;visibility:visible;mso-wrap-style:square;mso-wrap-distance-left:9pt;mso-wrap-distance-top:0;mso-wrap-distance-right:9pt;mso-wrap-distance-bottom:0;mso-position-horizontal:absolute;mso-position-horizontal-relative:text;mso-position-vertical:absolute;mso-position-vertical-relative:text;v-text-anchor:top" o:gfxdata="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" filled="f" stroked="f" strokeweight=".5pt">
-            <v:textbox>
+          <v:shape id="_x0000_s1029" type="#_x0000_t202" style="position:absolute;left:0;text-align:left;margin-left:563.75pt;margin-top:318.65pt;width:143.45pt;height:37.6pt;z-index:251659776;visibility:visible;mso-wrap-style:square;mso-wrap-distance-left:9pt;mso-wrap-distance-top:0;mso-wrap-distance-right:9pt;mso-wrap-distance-bottom:0;mso-position-horizontal:absolute;mso-position-horizontal-relative:text;mso-position-vertical:absolute;mso-position-vertical-relative:text;v-text-anchor:top" o:gfxdata="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" filled="f" stroked="f" strokeweight=".5pt">
+            <v:textbox style="mso-next-textbox:#_x0000_s1029">
               <w:txbxContent>
                 <w:p>
                   <w:pPr>
@@ -4435,8 +5171,8 @@
           <w:noProof/>
         </w:rPr>
         <w:pict w14:anchorId="4B445017">
-          <v:shape id="Text Box 10" o:spid="_x0000_s1028" type="#_x0000_t202" style="position:absolute;left:0;text-align:left;margin-left:28.45pt;margin-top:20.95pt;width:143.45pt;height:37.6pt;z-index:251659264;visibility:visible;mso-wrap-style:square;mso-wrap-distance-left:9pt;mso-wrap-distance-top:0;mso-wrap-distance-right:9pt;mso-wrap-distance-bottom:0;mso-position-horizontal:absolute;mso-position-horizontal-relative:text;mso-position-vertical:absolute;mso-position-vertical-relative:text;v-text-anchor:top" o:gfxdata="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" filled="f" stroked="f" strokeweight=".5pt">
-            <v:textbox>
+          <v:shape id="Text Box 10" o:spid="_x0000_s1028" type="#_x0000_t202" style="position:absolute;left:0;text-align:left;margin-left:28.45pt;margin-top:20.95pt;width:143.45pt;height:37.6pt;z-index:251658752;visibility:visible;mso-wrap-style:square;mso-wrap-distance-left:9pt;mso-wrap-distance-top:0;mso-wrap-distance-right:9pt;mso-wrap-distance-bottom:0;mso-position-horizontal:absolute;mso-position-horizontal-relative:text;mso-position-vertical:absolute;mso-position-vertical-relative:text;v-text-anchor:top" o:gfxdata="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" filled="f" stroked="f" strokeweight=".5pt">
+            <v:textbox style="mso-next-textbox:#Text Box 10">
               <w:txbxContent>
                 <w:p>
                   <w:pPr>
@@ -4465,7 +5201,7 @@
           <w:noProof/>
         </w:rPr>
         <w:pict w14:anchorId="54A63229">
-          <v:roundrect id="Rectangle: Rounded Corners 9" o:spid="_x0000_s1027" style="position:absolute;left:0;text-align:left;margin-left:535.7pt;margin-top:236.95pt;width:126.25pt;height:119.8pt;z-index:251658240;visibility:visible;mso-wrap-style:square;mso-wrap-distance-left:9pt;mso-wrap-distance-top:0;mso-wrap-distance-right:9pt;mso-wrap-distance-bottom:0;mso-position-horizontal:absolute;mso-position-horizontal-relative:text;mso-position-vertical:absolute;mso-position-vertical-relative:text;v-text-anchor:middle" arcsize="10923f" o:gfxdata="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" filled="f" strokecolor="#00b050" strokeweight="2.25pt">
+          <v:roundrect id="Rectangle: Rounded Corners 9" o:spid="_x0000_s1027" style="position:absolute;left:0;text-align:left;margin-left:535.7pt;margin-top:236.95pt;width:126.25pt;height:119.8pt;z-index:251657728;visibility:visible;mso-wrap-style:square;mso-wrap-distance-left:9pt;mso-wrap-distance-top:0;mso-wrap-distance-right:9pt;mso-wrap-distance-bottom:0;mso-position-horizontal:absolute;mso-position-horizontal-relative:text;mso-position-vertical:absolute;mso-position-vertical-relative:text;v-text-anchor:middle" arcsize="10923f" o:gfxdata="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" filled="f" strokecolor="#00b050" strokeweight="2.25pt">
             <v:stroke dashstyle="dash" joinstyle="miter"/>
           </v:roundrect>
         </w:pict>
@@ -4475,8 +5211,8 @@
           <w:noProof/>
         </w:rPr>
         <w:pict w14:anchorId="0C5C803F">
-          <v:shape id="_x0000_s1032" type="#_x0000_t202" style="position:absolute;left:0;text-align:left;margin-left:4.7pt;margin-top:432.55pt;width:527.2pt;height:.05pt;z-index:251663360;mso-position-horizontal-relative:text;mso-position-vertical-relative:text" stroked="f">
-            <v:textbox style="mso-fit-shape-to-text:t" inset="0,0,0,0">
+          <v:shape id="_x0000_s1032" type="#_x0000_t202" style="position:absolute;left:0;text-align:left;margin-left:4.7pt;margin-top:432.55pt;width:527.2pt;height:.05pt;z-index:251662848;mso-position-horizontal-relative:text;mso-position-vertical-relative:text" stroked="f">
+            <v:textbox style="mso-next-textbox:#_x0000_s1032;mso-fit-shape-to-text:t" inset="0,0,0,0">
               <w:txbxContent>
                 <w:p>
                   <w:pPr>
@@ -4542,11 +5278,11 @@
           <w:noProof/>
         </w:rPr>
         <w:pict w14:anchorId="2E4B35F0">
-          <v:shape id="Rectangle: Rounded Corners 8" o:spid="_x0000_s1026" style="position:absolute;left:0;text-align:left;margin-left:4.7pt;margin-top:-.1pt;width:527.2pt;height:428.15pt;z-index:251657216;visibility:visible;mso-wrap-style:square;mso-width-percent:0;mso-height-percent:0;mso-wrap-distance-left:9pt;mso-wrap-distance-top:0;mso-wrap-distance-right:9pt;mso-wrap-distance-bottom:0;mso-position-horizontal:absolute;mso-position-horizontal-relative:text;mso-position-vertical:absolute;mso-position-vertical-relative:text;mso-width-percent:0;mso-height-percent:0;mso-width-relative:margin;mso-height-relative:margin;v-text-anchor:top" coordsize="7087482,5437571" o:spt="100" o:gfxdata="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" adj="-11796480,,5400" path="m,878974c,378455,528552,,1029071,l6181213,v500519,,906269,405750,906269,906269l7087482,1888960v-57571,771072,116038,615194,-228970,1206624c6697032,3452501,5624330,3363237,5376476,3750151v-301278,322516,-78269,1094830,-217279,1376067c5020187,5407455,5212713,5369767,4542418,5437571r-3513347,-66c528552,5437505,,5202354,,4701835l,878974xe" filled="f" strokecolor="red" strokeweight="2.25pt">
+          <v:shape id="Rectangle: Rounded Corners 8" o:spid="_x0000_s1026" style="position:absolute;left:0;text-align:left;margin-left:4.7pt;margin-top:-.1pt;width:527.2pt;height:428.15pt;z-index:251656704;visibility:visible;mso-wrap-style:square;mso-width-percent:0;mso-height-percent:0;mso-wrap-distance-left:9pt;mso-wrap-distance-top:0;mso-wrap-distance-right:9pt;mso-wrap-distance-bottom:0;mso-position-horizontal:absolute;mso-position-horizontal-relative:text;mso-position-vertical:absolute;mso-position-vertical-relative:text;mso-width-percent:0;mso-height-percent:0;mso-width-relative:margin;mso-height-relative:margin;v-text-anchor:top" coordsize="7087482,5437571" o:spt="100" o:gfxdata="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" adj="-11796480,,5400" path="m,878974c,378455,528552,,1029071,l6181213,v500519,,906269,405750,906269,906269l7087482,1888960v-57571,771072,116038,615194,-228970,1206624c6697032,3452501,5624330,3363237,5376476,3750151v-301278,322516,-78269,1094830,-217279,1376067c5020187,5407455,5212713,5369767,4542418,5437571r-3513347,-66c528552,5437505,,5202354,,4701835l,878974xe" filled="f" strokecolor="red" strokeweight="2.25pt">
             <v:stroke dashstyle="dash" joinstyle="miter"/>
             <v:formulas/>
             <v:path arrowok="t" o:connecttype="custom" o:connectlocs="0,878979;972180,0;5839489,0;6695656,906275;6695656,1888971;6479344,3095603;5079242,3750174;4873975,5126249;4291294,5437604;972180,5437538;0,4701864;0,878979" o:connectangles="0,0,0,0,0,0,0,0,0,0,0,0" textboxrect="0,0,7087482,5437571"/>
-            <v:textbox>
+            <v:textbox style="mso-next-textbox:#Rectangle: Rounded Corners 8">
               <w:txbxContent>
                 <w:p>
                   <w:pPr>
@@ -4627,7 +5363,7 @@
         <w:jc w:val="both"/>
       </w:pPr>
       <w:bookmarkStart w:id="5" w:name="_Toc161430987"/>
-      <w:bookmarkStart w:id="6" w:name="_Toc164669269"/>
+      <w:bookmarkStart w:id="6" w:name="_Toc164860222"/>
       <w:r>
         <w:lastRenderedPageBreak/>
         <w:t>Hardware and Software Requirements:</w:t>
@@ -4959,7 +5695,7 @@
       <w:pPr>
         <w:pStyle w:val="Heading2"/>
       </w:pPr>
-      <w:bookmarkStart w:id="8" w:name="_Toc164669270"/>
+      <w:bookmarkStart w:id="8" w:name="_Toc164860223"/>
       <w:r>
         <w:t>Hardware Requirements:</w:t>
       </w:r>
@@ -4971,7 +5707,7 @@
         <w:pStyle w:val="Heading3"/>
       </w:pPr>
       <w:bookmarkStart w:id="9" w:name="_Toc161430989"/>
-      <w:bookmarkStart w:id="10" w:name="_Toc164669271"/>
+      <w:bookmarkStart w:id="10" w:name="_Toc164860224"/>
       <w:r>
         <w:t>KR26</w:t>
       </w:r>
@@ -5048,15 +5784,7 @@
         <w:t>KR26</w:t>
       </w:r>
       <w:r>
-        <w:t xml:space="preserve"> is a FPGA </w:t>
-      </w:r>
-      <w:proofErr w:type="spellStart"/>
-      <w:r>
-        <w:t>SoM</w:t>
-      </w:r>
-      <w:proofErr w:type="spellEnd"/>
-      <w:r>
-        <w:t xml:space="preserve"> which can be used with custom carrier card. </w:t>
+        <w:t xml:space="preserve"> is a FPGA SoM which can be used with custom carrier card. </w:t>
       </w:r>
       <w:r>
         <w:t xml:space="preserve">This FPGA have the following specification, </w:t>
@@ -5113,7 +5841,7 @@
         <w:pStyle w:val="Heading3"/>
       </w:pPr>
       <w:bookmarkStart w:id="11" w:name="_Toc161430990"/>
-      <w:bookmarkStart w:id="12" w:name="_Toc164669272"/>
+      <w:bookmarkStart w:id="12" w:name="_Toc164860225"/>
       <w:r>
         <w:t>FPGA Carrier Card</w:t>
       </w:r>
@@ -5129,7 +5857,7 @@
           <w:noProof/>
         </w:rPr>
         <w:drawing>
-          <wp:anchor distT="0" distB="0" distL="114300" distR="114300" simplePos="0" relativeHeight="251650560" behindDoc="0" locked="0" layoutInCell="1" allowOverlap="1" wp14:anchorId="4B05957C" wp14:editId="10BE28FD">
+          <wp:anchor distT="0" distB="0" distL="114300" distR="114300" simplePos="0" relativeHeight="251656192" behindDoc="0" locked="0" layoutInCell="1" allowOverlap="1" wp14:anchorId="4B05957C" wp14:editId="5CC25372">
             <wp:simplePos x="0" y="0"/>
             <wp:positionH relativeFrom="column">
               <wp:posOffset>190500</wp:posOffset>
@@ -5222,7 +5950,7 @@
         <w:pStyle w:val="Heading3"/>
       </w:pPr>
       <w:bookmarkStart w:id="13" w:name="_Toc161430991"/>
-      <w:bookmarkStart w:id="14" w:name="_Toc164669273"/>
+      <w:bookmarkStart w:id="14" w:name="_Toc164860226"/>
       <w:r>
         <w:lastRenderedPageBreak/>
         <w:t>W25Q64 SPI Daughter card:</w:t>
@@ -5307,7 +6035,7 @@
         <w:pStyle w:val="Heading3"/>
       </w:pPr>
       <w:bookmarkStart w:id="15" w:name="_Toc161430992"/>
-      <w:bookmarkStart w:id="16" w:name="_Toc164669274"/>
+      <w:bookmarkStart w:id="16" w:name="_Toc164860227"/>
       <w:r>
         <w:t>USB to UART FTDI adaptor:</w:t>
       </w:r>
@@ -5382,7 +6110,7 @@
         <w:pStyle w:val="Heading2"/>
       </w:pPr>
       <w:bookmarkStart w:id="17" w:name="_Toc161430993"/>
-      <w:bookmarkStart w:id="18" w:name="_Toc164669275"/>
+      <w:bookmarkStart w:id="18" w:name="_Toc164860228"/>
       <w:r>
         <w:t>Software Requirements:</w:t>
       </w:r>
@@ -5394,7 +6122,7 @@
         <w:pStyle w:val="Heading3"/>
       </w:pPr>
       <w:bookmarkStart w:id="19" w:name="_Toc161430994"/>
-      <w:bookmarkStart w:id="20" w:name="_Toc164669276"/>
+      <w:bookmarkStart w:id="20" w:name="_Toc164860229"/>
       <w:r>
         <w:t>Xilinx Vivado 2023.1:</w:t>
       </w:r>
@@ -5488,7 +6216,7 @@
         <w:pStyle w:val="Heading3"/>
       </w:pPr>
       <w:bookmarkStart w:id="21" w:name="_Toc161430995"/>
-      <w:bookmarkStart w:id="22" w:name="_Toc164669277"/>
+      <w:bookmarkStart w:id="22" w:name="_Toc164860230"/>
       <w:r>
         <w:t>Xilinx Vitis 2023.1:</w:t>
       </w:r>
@@ -5571,15 +6299,7 @@
         <w:t>KR26</w:t>
       </w:r>
       <w:r>
-        <w:t xml:space="preserve"> Family FPGA. The linker script required to handle the memory map of the SoC will be generated automatically from hardware specification file (.</w:t>
-      </w:r>
-      <w:proofErr w:type="spellStart"/>
-      <w:r>
-        <w:t>xsa</w:t>
-      </w:r>
-      <w:proofErr w:type="spellEnd"/>
-      <w:r>
-        <w:t xml:space="preserve"> file).</w:t>
+        <w:t xml:space="preserve"> Family FPGA. The linker script required to handle the memory map of the SoC will be generated automatically from hardware specification file (.xsa file).</w:t>
       </w:r>
       <w:r>
         <w:t xml:space="preserve"> This tool will also provide serial terminal to monitor the debug prints in the application.</w:t>
@@ -5593,7 +6313,7 @@
           <w:numId w:val="3"/>
         </w:numPr>
       </w:pPr>
-      <w:bookmarkStart w:id="23" w:name="_Toc164669278"/>
+      <w:bookmarkStart w:id="23" w:name="_Toc164860231"/>
       <w:r>
         <w:lastRenderedPageBreak/>
         <w:t>Design Considerations:</w:t>
@@ -5756,7 +6476,7 @@
         <w:jc w:val="both"/>
       </w:pPr>
       <w:bookmarkStart w:id="24" w:name="_Toc161430998"/>
-      <w:bookmarkStart w:id="25" w:name="_Toc164669279"/>
+      <w:bookmarkStart w:id="25" w:name="_Toc164860232"/>
       <w:r>
         <w:t>Hardware Setup:</w:t>
       </w:r>
@@ -5901,10 +6621,12 @@
       <w:bookmarkStart w:id="27" w:name="_Toc164669192"/>
       <w:bookmarkStart w:id="28" w:name="_Toc164669216"/>
       <w:bookmarkStart w:id="29" w:name="_Toc164669280"/>
+      <w:bookmarkStart w:id="30" w:name="_Toc164860233"/>
       <w:bookmarkEnd w:id="26"/>
       <w:bookmarkEnd w:id="27"/>
       <w:bookmarkEnd w:id="28"/>
       <w:bookmarkEnd w:id="29"/>
+      <w:bookmarkEnd w:id="30"/>
     </w:p>
     <w:p>
       <w:pPr>
@@ -5927,14 +6649,16 @@
           <w:szCs w:val="26"/>
         </w:rPr>
       </w:pPr>
-      <w:bookmarkStart w:id="30" w:name="_Toc164669141"/>
-      <w:bookmarkStart w:id="31" w:name="_Toc164669193"/>
-      <w:bookmarkStart w:id="32" w:name="_Toc164669217"/>
-      <w:bookmarkStart w:id="33" w:name="_Toc164669281"/>
-      <w:bookmarkEnd w:id="30"/>
+      <w:bookmarkStart w:id="31" w:name="_Toc164669141"/>
+      <w:bookmarkStart w:id="32" w:name="_Toc164669193"/>
+      <w:bookmarkStart w:id="33" w:name="_Toc164669217"/>
+      <w:bookmarkStart w:id="34" w:name="_Toc164669281"/>
+      <w:bookmarkStart w:id="35" w:name="_Toc164860234"/>
       <w:bookmarkEnd w:id="31"/>
       <w:bookmarkEnd w:id="32"/>
       <w:bookmarkEnd w:id="33"/>
+      <w:bookmarkEnd w:id="34"/>
+      <w:bookmarkEnd w:id="35"/>
     </w:p>
     <w:p>
       <w:pPr>
@@ -5957,14 +6681,16 @@
           <w:szCs w:val="26"/>
         </w:rPr>
       </w:pPr>
-      <w:bookmarkStart w:id="34" w:name="_Toc164669142"/>
-      <w:bookmarkStart w:id="35" w:name="_Toc164669194"/>
-      <w:bookmarkStart w:id="36" w:name="_Toc164669218"/>
-      <w:bookmarkStart w:id="37" w:name="_Toc164669282"/>
-      <w:bookmarkEnd w:id="34"/>
-      <w:bookmarkEnd w:id="35"/>
+      <w:bookmarkStart w:id="36" w:name="_Toc164669142"/>
+      <w:bookmarkStart w:id="37" w:name="_Toc164669194"/>
+      <w:bookmarkStart w:id="38" w:name="_Toc164669218"/>
+      <w:bookmarkStart w:id="39" w:name="_Toc164669282"/>
+      <w:bookmarkStart w:id="40" w:name="_Toc164860235"/>
       <w:bookmarkEnd w:id="36"/>
       <w:bookmarkEnd w:id="37"/>
+      <w:bookmarkEnd w:id="38"/>
+      <w:bookmarkEnd w:id="39"/>
+      <w:bookmarkEnd w:id="40"/>
     </w:p>
     <w:p>
       <w:pPr>
@@ -5987,14 +6713,16 @@
           <w:szCs w:val="26"/>
         </w:rPr>
       </w:pPr>
-      <w:bookmarkStart w:id="38" w:name="_Toc164669143"/>
-      <w:bookmarkStart w:id="39" w:name="_Toc164669195"/>
-      <w:bookmarkStart w:id="40" w:name="_Toc164669219"/>
-      <w:bookmarkStart w:id="41" w:name="_Toc164669283"/>
-      <w:bookmarkEnd w:id="38"/>
-      <w:bookmarkEnd w:id="39"/>
-      <w:bookmarkEnd w:id="40"/>
+      <w:bookmarkStart w:id="41" w:name="_Toc164669143"/>
+      <w:bookmarkStart w:id="42" w:name="_Toc164669195"/>
+      <w:bookmarkStart w:id="43" w:name="_Toc164669219"/>
+      <w:bookmarkStart w:id="44" w:name="_Toc164669283"/>
+      <w:bookmarkStart w:id="45" w:name="_Toc164860236"/>
       <w:bookmarkEnd w:id="41"/>
+      <w:bookmarkEnd w:id="42"/>
+      <w:bookmarkEnd w:id="43"/>
+      <w:bookmarkEnd w:id="44"/>
+      <w:bookmarkEnd w:id="45"/>
     </w:p>
     <w:p>
       <w:pPr>
@@ -6017,7 +6745,8 @@
           <w:szCs w:val="26"/>
         </w:rPr>
       </w:pPr>
-      <w:bookmarkStart w:id="42" w:name="_Toc164669284"/>
+      <w:bookmarkStart w:id="46" w:name="_Toc164860237"/>
+      <w:bookmarkEnd w:id="46"/>
     </w:p>
     <w:p>
       <w:pPr>
@@ -6040,6 +6769,8 @@
           <w:szCs w:val="26"/>
         </w:rPr>
       </w:pPr>
+      <w:bookmarkStart w:id="47" w:name="_Toc164860238"/>
+      <w:bookmarkEnd w:id="47"/>
     </w:p>
     <w:p>
       <w:pPr>
@@ -6062,6 +6793,8 @@
           <w:szCs w:val="26"/>
         </w:rPr>
       </w:pPr>
+      <w:bookmarkStart w:id="48" w:name="_Toc164860239"/>
+      <w:bookmarkEnd w:id="48"/>
     </w:p>
     <w:p>
       <w:pPr>
@@ -6084,6 +6817,8 @@
           <w:szCs w:val="26"/>
         </w:rPr>
       </w:pPr>
+      <w:bookmarkStart w:id="49" w:name="_Toc164860240"/>
+      <w:bookmarkEnd w:id="49"/>
     </w:p>
     <w:p>
       <w:pPr>
@@ -6094,6 +6829,7 @@
         </w:numPr>
         <w:jc w:val="both"/>
       </w:pPr>
+      <w:bookmarkStart w:id="50" w:name="_Toc164860241"/>
       <w:r>
         <w:t>J</w:t>
       </w:r>
@@ -6103,7 +6839,7 @@
       <w:r>
         <w:t>Connector:</w:t>
       </w:r>
-      <w:bookmarkEnd w:id="42"/>
+      <w:bookmarkEnd w:id="50"/>
       <w:r>
         <w:t xml:space="preserve"> </w:t>
       </w:r>
@@ -6122,7 +6858,6 @@
       <w:r>
         <w:t xml:space="preserve"> This provides a bridge between our FPGA and the Software running at the PC like Vivado and Vitis. Using this we can dumb the live debug signals via hardware integrated logic analyzer. Since this ILA hardware is inbuilt with the FPGA we do have some resource limitations. That’s the reason for additional Protocol analyzer connected into this system.</w:t>
       </w:r>
-      <w:bookmarkStart w:id="43" w:name="_Toc164669285"/>
     </w:p>
     <w:p>
       <w:pPr>
@@ -6148,7 +6883,6 @@
         </w:rPr>
         <w:t>Debug UART:</w:t>
       </w:r>
-      <w:bookmarkEnd w:id="43"/>
     </w:p>
     <w:p>
       <w:pPr>
@@ -6174,10 +6908,12 @@
         </w:numPr>
         <w:jc w:val="both"/>
       </w:pPr>
+      <w:bookmarkStart w:id="51" w:name="_Toc164860242"/>
       <w:r>
         <w:lastRenderedPageBreak/>
         <w:t>Power Supply Jack:</w:t>
       </w:r>
+      <w:bookmarkEnd w:id="51"/>
     </w:p>
     <w:p>
       <w:pPr>
@@ -6206,9 +6942,11 @@
         </w:numPr>
         <w:jc w:val="both"/>
       </w:pPr>
+      <w:bookmarkStart w:id="52" w:name="_Toc164860243"/>
       <w:r>
         <w:t>SPI Serial Flash:</w:t>
       </w:r>
+      <w:bookmarkEnd w:id="52"/>
     </w:p>
     <w:p>
       <w:pPr>
@@ -6228,9 +6966,11 @@
         </w:numPr>
         <w:jc w:val="both"/>
       </w:pPr>
+      <w:bookmarkStart w:id="53" w:name="_Toc164860244"/>
       <w:r>
         <w:t>KR26 SOM:</w:t>
       </w:r>
+      <w:bookmarkEnd w:id="53"/>
     </w:p>
     <w:p>
       <w:pPr>
@@ -6247,15 +6987,7 @@
         <w:t xml:space="preserve"> FPGA </w:t>
       </w:r>
       <w:r>
-        <w:t xml:space="preserve">System </w:t>
-      </w:r>
-      <w:proofErr w:type="gramStart"/>
-      <w:r>
-        <w:t>On</w:t>
-      </w:r>
-      <w:proofErr w:type="gramEnd"/>
-      <w:r>
-        <w:t xml:space="preserve"> Module </w:t>
+        <w:t xml:space="preserve">System On Module </w:t>
       </w:r>
       <w:r>
         <w:t xml:space="preserve">where our design is loaded and executed. This </w:t>
@@ -6273,9 +7005,11 @@
         </w:numPr>
         <w:jc w:val="both"/>
       </w:pPr>
+      <w:bookmarkStart w:id="54" w:name="_Toc164860245"/>
       <w:r>
         <w:t>Carrier Card:</w:t>
       </w:r>
+      <w:bookmarkEnd w:id="54"/>
     </w:p>
     <w:p>
       <w:pPr>
@@ -6301,11 +7035,11 @@
         </w:numPr>
         <w:jc w:val="both"/>
       </w:pPr>
-      <w:bookmarkStart w:id="44" w:name="_Toc164669286"/>
+      <w:bookmarkStart w:id="55" w:name="_Toc164860246"/>
       <w:r>
         <w:t>Technologies used:</w:t>
       </w:r>
-      <w:bookmarkEnd w:id="44"/>
+      <w:bookmarkEnd w:id="55"/>
     </w:p>
     <w:p>
       <w:pPr>
@@ -6313,6 +7047,9 @@
         <w:jc w:val="center"/>
       </w:pPr>
       <w:r>
+        <w:rPr>
+          <w:noProof/>
+        </w:rPr>
         <w:drawing>
           <wp:inline distT="0" distB="0" distL="0" distR="0" wp14:anchorId="24E3BBDE" wp14:editId="6623050A">
             <wp:extent cx="3329940" cy="2575560"/>
@@ -6432,6 +7169,8 @@
           <w:szCs w:val="26"/>
         </w:rPr>
       </w:pPr>
+      <w:bookmarkStart w:id="56" w:name="_Toc164860247"/>
+      <w:bookmarkEnd w:id="56"/>
     </w:p>
     <w:p>
       <w:pPr>
@@ -6441,8 +7180,13 @@
           <w:numId w:val="15"/>
         </w:numPr>
       </w:pPr>
-      <w:r>
-        <w:t xml:space="preserve">Test Application: </w:t>
+      <w:bookmarkStart w:id="57" w:name="_Toc164860248"/>
+      <w:r>
+        <w:t>Test Application:</w:t>
+      </w:r>
+      <w:bookmarkEnd w:id="57"/>
+      <w:r>
+        <w:t xml:space="preserve"> </w:t>
       </w:r>
     </w:p>
     <w:p>
@@ -6457,13 +7201,7 @@
         <w:t xml:space="preserve">layer </w:t>
       </w:r>
       <w:r>
-        <w:t xml:space="preserve">is the topmost software layer from where all the other layers were accessed based on the code flow. </w:t>
-      </w:r>
-      <w:r>
-        <w:t>In our case all our test cases are non-OS standalone</w:t>
-      </w:r>
-      <w:r>
-        <w:t xml:space="preserve"> application, </w:t>
+        <w:t xml:space="preserve">is the topmost software layer from where all the other layers were accessed based on the code flow. In our case all our test cases are non-OS standalone application, </w:t>
       </w:r>
       <w:r>
         <w:t xml:space="preserve">from here we’ll call all the API’s sequentially to enable </w:t>
@@ -6480,10 +7218,12 @@
           <w:numId w:val="15"/>
         </w:numPr>
       </w:pPr>
+      <w:bookmarkStart w:id="58" w:name="_Toc164860249"/>
       <w:r>
         <w:lastRenderedPageBreak/>
         <w:t>Device Driver:</w:t>
       </w:r>
+      <w:bookmarkEnd w:id="58"/>
     </w:p>
     <w:p>
       <w:pPr>
@@ -6511,9 +7251,11 @@
           <w:numId w:val="15"/>
         </w:numPr>
       </w:pPr>
+      <w:bookmarkStart w:id="59" w:name="_Toc164860250"/>
       <w:r>
         <w:t>Hardware Abstraction layer:</w:t>
       </w:r>
+      <w:bookmarkEnd w:id="59"/>
     </w:p>
     <w:p>
       <w:pPr>
@@ -6538,27 +7280,22 @@
           <w:numId w:val="15"/>
         </w:numPr>
       </w:pPr>
+      <w:bookmarkStart w:id="60" w:name="_Toc164860251"/>
       <w:r>
         <w:t>Hardware RTL Logic:</w:t>
       </w:r>
+      <w:bookmarkEnd w:id="60"/>
     </w:p>
     <w:p>
       <w:pPr>
         <w:ind w:firstLine="720"/>
+        <w:jc w:val="both"/>
       </w:pPr>
       <w:r>
         <w:t xml:space="preserve">This layer consists of synthesized behavioral model of the IP which will have the information of </w:t>
       </w:r>
       <w:r>
-        <w:t xml:space="preserve">how the Logic gates must be connected to achieve the required functionality. This will be generated basically using </w:t>
-      </w:r>
-      <w:proofErr w:type="gramStart"/>
-      <w:r>
-        <w:t>a</w:t>
-      </w:r>
-      <w:proofErr w:type="gramEnd"/>
-      <w:r>
-        <w:t xml:space="preserve"> HDL and synthesized with FPGA tools like Xilinx Vivado and flashed into FPGAs to emulate the DUT. In this project entire block design</w:t>
+        <w:t>how the Logic gates must be connected to achieve the required functionality. This will be generated basically using a HDL and synthesized with FPGA tools like Xilinx Vivado and flashed into FPGAs to emulate the DUT. In this project entire block design</w:t>
       </w:r>
       <w:r>
         <w:t xml:space="preserve"> </w:t>
@@ -6581,15 +7318,11 @@
           <w:numId w:val="15"/>
         </w:numPr>
       </w:pPr>
-      <w:r>
-        <w:t xml:space="preserve">FPGA Gates and </w:t>
-      </w:r>
-      <w:r>
-        <w:t>CLB</w:t>
-      </w:r>
-      <w:r>
-        <w:t>:</w:t>
-      </w:r>
+      <w:bookmarkStart w:id="61" w:name="_Toc164860252"/>
+      <w:r>
+        <w:t>FPGA Gates and CLB:</w:t>
+      </w:r>
+      <w:bookmarkEnd w:id="61"/>
     </w:p>
     <w:p>
       <w:pPr>
@@ -6617,8 +7350,13 @@
           <w:numId w:val="15"/>
         </w:numPr>
       </w:pPr>
-      <w:r>
-        <w:t xml:space="preserve">FGPA Development Board: </w:t>
+      <w:bookmarkStart w:id="62" w:name="_Toc164860253"/>
+      <w:r>
+        <w:t>FGPA Development Board:</w:t>
+      </w:r>
+      <w:bookmarkEnd w:id="62"/>
+      <w:r>
+        <w:t xml:space="preserve"> </w:t>
       </w:r>
     </w:p>
     <w:p>
@@ -6705,21 +7443,12 @@
                 <w14:ligatures w14:val="none"/>
               </w:rPr>
             </w:pPr>
-            <w:proofErr w:type="spellStart"/>
             <w:r>
               <w:rPr>
                 <w:rFonts w:ascii="Calibri" w:hAnsi="Calibri" w:cs="Calibri"/>
                 <w:color w:val="000000"/>
               </w:rPr>
-              <w:t>Sl</w:t>
-            </w:r>
-            <w:proofErr w:type="spellEnd"/>
-            <w:r>
-              <w:rPr>
-                <w:rFonts w:ascii="Calibri" w:hAnsi="Calibri" w:cs="Calibri"/>
-                <w:color w:val="000000"/>
-              </w:rPr>
-              <w:t xml:space="preserve"> No</w:t>
+              <w:t>Sl No</w:t>
             </w:r>
           </w:p>
         </w:tc>
@@ -6753,18 +7482,7 @@
                 <w:kern w:val="0"/>
                 <w14:ligatures w14:val="none"/>
               </w:rPr>
-              <w:t>Signals</w:t>
-            </w:r>
-            <w:r>
-              <w:rPr>
-                <w:rFonts w:ascii="Calibri" w:eastAsia="Times New Roman" w:hAnsi="Calibri" w:cs="Calibri"/>
-                <w:b/>
-                <w:bCs/>
-                <w:color w:val="000000"/>
-                <w:kern w:val="0"/>
-                <w14:ligatures w14:val="none"/>
-              </w:rPr>
-              <w:t xml:space="preserve"> from IP</w:t>
+              <w:t>Signals from IP</w:t>
             </w:r>
           </w:p>
         </w:tc>
@@ -6858,7 +7576,7 @@
                 <w:kern w:val="0"/>
                 <w14:ligatures w14:val="none"/>
               </w:rPr>
-              <w:t>ports spi_rtl_0_ss_io</w:t>
+              <w:t>spi_rtl_0_ss_io</w:t>
             </w:r>
           </w:p>
         </w:tc>
@@ -6947,7 +7665,7 @@
                 <w:kern w:val="0"/>
                 <w14:ligatures w14:val="none"/>
               </w:rPr>
-              <w:t>ports spi_rtl_0_io0_io</w:t>
+              <w:t>spi_rtl_0_io0_io</w:t>
             </w:r>
           </w:p>
         </w:tc>
@@ -7036,7 +7754,7 @@
                 <w:kern w:val="0"/>
                 <w14:ligatures w14:val="none"/>
               </w:rPr>
-              <w:t>ports spi_rtl_0_io1_io</w:t>
+              <w:t>spi_rtl_0_io1_io</w:t>
             </w:r>
           </w:p>
         </w:tc>
@@ -7125,7 +7843,7 @@
                 <w:kern w:val="0"/>
                 <w14:ligatures w14:val="none"/>
               </w:rPr>
-              <w:t>ports spi_rtl_0_sck_io</w:t>
+              <w:t>spi_rtl_0_sck_io</w:t>
             </w:r>
           </w:p>
         </w:tc>
@@ -7429,7 +8147,6 @@
         <w:pStyle w:val="Caption"/>
         <w:jc w:val="center"/>
       </w:pPr>
-      <w:bookmarkStart w:id="45" w:name="_Toc164669287"/>
       <w:r>
         <w:t xml:space="preserve">Table </w:t>
       </w:r>
@@ -7467,116 +8184,117 @@
         </w:numPr>
         <w:jc w:val="both"/>
       </w:pPr>
+      <w:bookmarkStart w:id="63" w:name="_Toc164860255"/>
       <w:r>
         <w:lastRenderedPageBreak/>
         <w:t xml:space="preserve">Testcase </w:t>
       </w:r>
       <w:r>
-        <w:t xml:space="preserve">Application </w:t>
-      </w:r>
-      <w:r>
-        <w:t>Design:</w:t>
-      </w:r>
-      <w:bookmarkEnd w:id="45"/>
+        <w:t>Planning</w:t>
+      </w:r>
+      <w:r>
+        <w:t xml:space="preserve"> and Use case mapping:</w:t>
+      </w:r>
+      <w:bookmarkEnd w:id="63"/>
       <w:r>
         <w:t xml:space="preserve"> </w:t>
       </w:r>
     </w:p>
     <w:p>
       <w:pPr>
-        <w:keepNext/>
-        <w:jc w:val="center"/>
-      </w:pPr>
-      <w:r>
-        <w:rPr>
-          <w:noProof/>
-        </w:rPr>
-        <w:drawing>
-          <wp:inline distT="0" distB="0" distL="0" distR="0" wp14:anchorId="0E4D84F2" wp14:editId="1B0B4733">
-            <wp:extent cx="1165198" cy="2769870"/>
-            <wp:effectExtent l="0" t="0" r="0" b="0"/>
-            <wp:docPr id="1535002731" name="Picture 1" descr="A diagram of a software system&#10;&#10;Description automatically generated"/>
-            <wp:cNvGraphicFramePr>
-              <a:graphicFrameLocks xmlns:a="http://schemas.openxmlformats.org/drawingml/2006/main" noChangeAspect="1"/>
-            </wp:cNvGraphicFramePr>
-            <a:graphic xmlns:a="http://schemas.openxmlformats.org/drawingml/2006/main">
-              <a:graphicData uri="http://schemas.openxmlformats.org/drawingml/2006/picture">
-                <pic:pic xmlns:pic="http://schemas.openxmlformats.org/drawingml/2006/picture">
-                  <pic:nvPicPr>
-                    <pic:cNvPr id="1535002731" name="Picture 1" descr="A diagram of a software system&#10;&#10;Description automatically generated"/>
-                    <pic:cNvPicPr/>
-                  </pic:nvPicPr>
-                  <pic:blipFill>
-                    <a:blip r:embed="rId19"/>
-                    <a:stretch>
-                      <a:fillRect/>
-                    </a:stretch>
-                  </pic:blipFill>
-                  <pic:spPr>
-                    <a:xfrm>
-                      <a:off x="0" y="0"/>
-                      <a:ext cx="1172282" cy="2786709"/>
-                    </a:xfrm>
-                    <a:prstGeom prst="rect">
-                      <a:avLst/>
-                    </a:prstGeom>
-                  </pic:spPr>
-                </pic:pic>
-              </a:graphicData>
-            </a:graphic>
-          </wp:inline>
-        </w:drawing>
+        <w:ind w:firstLine="720"/>
+        <w:jc w:val="both"/>
+      </w:pPr>
+      <w:r>
+        <w:t xml:space="preserve">The target </w:t>
+      </w:r>
+      <w:r>
+        <w:t xml:space="preserve">use case </w:t>
+      </w:r>
+      <w:r>
+        <w:t>of the DUT is to</w:t>
+      </w:r>
+      <w:r>
+        <w:t xml:space="preserve"> communicate with any high speed PHY chips that is controlled via SPI interface It can be any interface like EtherCAT where Ethernet Master will be connected to slave in daisy chain fashion and all slave controllers will have SPI slave interface to control the EtherCAT packet transfer. In this project we are not bothered about the EtherCAT IP we are concentrating only on SPI master which is going to control the EtherCAT in the end application. This SPI should follow the open standard spec which mean it has to be compatible with any SPI slave in the market. That why we have chosen the Winbond SPI flash.</w:t>
+      </w:r>
+      <w:r>
+        <w:t xml:space="preserve"> So, now our target </w:t>
+      </w:r>
+      <w:r>
+        <w:t xml:space="preserve">is </w:t>
+      </w:r>
+      <w:r>
+        <w:t>DUT</w:t>
+      </w:r>
+      <w:r>
+        <w:t xml:space="preserve"> must communicate with a SPI serial Flash</w:t>
+      </w:r>
+      <w:r>
+        <w:t>. This will indirectly prove that the DUT is compatible with any SPI Slave.</w:t>
       </w:r>
     </w:p>
     <w:p>
       <w:pPr>
-        <w:pStyle w:val="Caption"/>
-        <w:jc w:val="center"/>
-      </w:pPr>
-      <w:r>
-        <w:t xml:space="preserve">Figure </w:t>
-      </w:r>
-      <w:r>
-        <w:fldChar w:fldCharType="begin"/>
-      </w:r>
-      <w:r>
-        <w:instrText xml:space="preserve"> STYLEREF 1 \s </w:instrText>
-      </w:r>
-      <w:r>
-        <w:fldChar w:fldCharType="separate"/>
-      </w:r>
-      <w:r>
-        <w:rPr>
-          <w:noProof/>
-        </w:rPr>
-        <w:t>6</w:t>
-      </w:r>
-      <w:r>
-        <w:fldChar w:fldCharType="end"/>
-      </w:r>
-      <w:r>
-        <w:noBreakHyphen/>
-      </w:r>
-      <w:r>
-        <w:fldChar w:fldCharType="begin"/>
-      </w:r>
-      <w:r>
-        <w:instrText xml:space="preserve"> SEQ Figure \* ARABIC \s 1 </w:instrText>
-      </w:r>
-      <w:r>
-        <w:fldChar w:fldCharType="separate"/>
-      </w:r>
-      <w:r>
-        <w:rPr>
-          <w:noProof/>
-        </w:rPr>
-        <w:t>1</w:t>
-      </w:r>
-      <w:r>
-        <w:fldChar w:fldCharType="end"/>
-      </w:r>
-      <w:r>
-        <w:t xml:space="preserve"> Code flow diagram</w:t>
+        <w:ind w:firstLine="720"/>
+        <w:jc w:val="both"/>
+      </w:pPr>
+      <w:r>
+        <w:t>To test this, we are planning to develop two types of testcase which is listed below,</w:t>
+      </w:r>
+    </w:p>
+    <w:p>
+      <w:pPr>
+        <w:pStyle w:val="ListParagraph"/>
+        <w:numPr>
+          <w:ilvl w:val="0"/>
+          <w:numId w:val="18"/>
+        </w:numPr>
+        <w:jc w:val="both"/>
+      </w:pPr>
+      <w:r>
+        <w:t>Internal Loopback test</w:t>
+      </w:r>
+    </w:p>
+    <w:p>
+      <w:pPr>
+        <w:pStyle w:val="ListParagraph"/>
+        <w:numPr>
+          <w:ilvl w:val="0"/>
+          <w:numId w:val="18"/>
+        </w:numPr>
+        <w:jc w:val="both"/>
+      </w:pPr>
+      <w:r>
+        <w:t xml:space="preserve">SPI Flash test </w:t>
+      </w:r>
+    </w:p>
+    <w:p>
+      <w:pPr>
+        <w:jc w:val="both"/>
+      </w:pPr>
+      <w:r>
+        <w:t>This splitting of test scenarios helps to make the debug and bring up easier</w:t>
+      </w:r>
+      <w:r>
+        <w:t>.</w:t>
+      </w:r>
+      <w:r>
+        <w:t xml:space="preserve"> </w:t>
+      </w:r>
+      <w:r>
+        <w:t>In case</w:t>
+      </w:r>
+      <w:r>
+        <w:t xml:space="preserve"> of</w:t>
+      </w:r>
+      <w:r>
+        <w:t xml:space="preserve"> any failure</w:t>
+      </w:r>
+      <w:r>
+        <w:t>, finding the</w:t>
+      </w:r>
+      <w:r>
+        <w:t xml:space="preserve"> root cause will be easier. </w:t>
       </w:r>
     </w:p>
     <w:p>
@@ -7588,14 +8306,19 @@
         </w:numPr>
         <w:jc w:val="both"/>
       </w:pPr>
-      <w:bookmarkStart w:id="46" w:name="_Toc164669288"/>
-      <w:r>
-        <w:t>Testcase Implementation and Use case mapping:</w:t>
-      </w:r>
-      <w:bookmarkEnd w:id="46"/>
+      <w:bookmarkStart w:id="64" w:name="_Toc164860254"/>
+      <w:r>
+        <w:t>Testcase Design and Implementation:</w:t>
+      </w:r>
+      <w:bookmarkEnd w:id="64"/>
       <w:r>
         <w:t xml:space="preserve"> </w:t>
       </w:r>
+    </w:p>
+    <w:p>
+      <w:pPr>
+        <w:jc w:val="both"/>
+      </w:pPr>
     </w:p>
     <w:p>
       <w:pPr>
@@ -7605,6 +8328,7 @@
       </w:pPr>
       <w:r>
         <w:rPr>
+          <w:noProof/>
           <w14:ligatures w14:val="none"/>
         </w:rPr>
         <w:drawing>
@@ -7623,7 +8347,7 @@
                     <pic:cNvPicPr/>
                   </pic:nvPicPr>
                   <pic:blipFill>
-                    <a:blip r:embed="rId20"/>
+                    <a:blip r:embed="rId19"/>
                     <a:stretch>
                       <a:fillRect/>
                     </a:stretch>
@@ -7706,7 +8430,7 @@
           <w:noProof/>
         </w:rPr>
         <w:drawing>
-          <wp:anchor distT="0" distB="0" distL="114300" distR="114300" simplePos="0" relativeHeight="251664896" behindDoc="0" locked="0" layoutInCell="1" allowOverlap="1" wp14:anchorId="5E05C1DC" wp14:editId="7D4CFEE6">
+          <wp:anchor distT="0" distB="0" distL="114300" distR="114300" simplePos="0" relativeHeight="251658240" behindDoc="0" locked="0" layoutInCell="1" allowOverlap="1" wp14:anchorId="5E05C1DC" wp14:editId="260827F0">
             <wp:simplePos x="0" y="0"/>
             <wp:positionH relativeFrom="column">
               <wp:posOffset>4368779</wp:posOffset>
@@ -7729,7 +8453,7 @@
                     <pic:cNvPicPr/>
                   </pic:nvPicPr>
                   <pic:blipFill rotWithShape="1">
-                    <a:blip r:embed="rId21">
+                    <a:blip r:embed="rId20">
                       <a:extLst>
                         <a:ext uri="{28A0092B-C50C-407E-A947-70E740481C1C}">
                           <a14:useLocalDpi xmlns:a14="http://schemas.microsoft.com/office/drawing/2010/main" val="0"/>
@@ -7770,8 +8494,8 @@
           <w:noProof/>
         </w:rPr>
         <w:pict w14:anchorId="2A9911E5">
-          <v:shape id="_x0000_s1034" type="#_x0000_t202" style="position:absolute;left:0;text-align:left;margin-left:301.05pt;margin-top:99.1pt;width:164.95pt;height:21pt;z-index:251665408;mso-position-horizontal-relative:text;mso-position-vertical-relative:text" stroked="f">
-            <v:textbox style="mso-fit-shape-to-text:t" inset="0,0,0,0">
+          <v:shape id="_x0000_s1034" type="#_x0000_t202" style="position:absolute;left:0;text-align:left;margin-left:301.05pt;margin-top:99.1pt;width:164.95pt;height:21pt;z-index:251663872;mso-position-horizontal-relative:text;mso-position-vertical-relative:text" stroked="f">
+            <v:textbox style="mso-next-textbox:#_x0000_s1034;mso-fit-shape-to-text:t" inset="0,0,0,0">
               <w:txbxContent>
                 <w:p>
                   <w:pPr>
@@ -7827,8 +8551,8 @@
           <w14:ligatures w14:val="none"/>
         </w:rPr>
         <w:drawing>
-          <wp:inline distT="0" distB="0" distL="0" distR="0" wp14:anchorId="287C7892" wp14:editId="673B3490">
-            <wp:extent cx="782320" cy="1055077"/>
+          <wp:inline distT="0" distB="0" distL="0" distR="0" wp14:anchorId="287C7892" wp14:editId="316920A5">
+            <wp:extent cx="692974" cy="945092"/>
             <wp:effectExtent l="0" t="0" r="0" b="0"/>
             <wp:docPr id="1567615562" name="Picture 5" descr="A screenshot of a computer&#10;&#10;Description automatically generated"/>
             <wp:cNvGraphicFramePr>
@@ -7844,20 +8568,20 @@
                     </pic:cNvPicPr>
                   </pic:nvPicPr>
                   <pic:blipFill rotWithShape="1">
-                    <a:blip r:embed="rId22">
+                    <a:blip r:embed="rId21">
                       <a:extLst>
                         <a:ext uri="{28A0092B-C50C-407E-A947-70E740481C1C}">
                           <a14:useLocalDpi xmlns:a14="http://schemas.microsoft.com/office/drawing/2010/main" val="0"/>
                         </a:ext>
                       </a:extLst>
                     </a:blip>
-                    <a:srcRect l="9704" t="43653" r="10572" b="35043"/>
+                    <a:srcRect l="18752" t="45858" r="10572" b="35043"/>
                     <a:stretch/>
                   </pic:blipFill>
                   <pic:spPr bwMode="auto">
                     <a:xfrm>
                       <a:off x="0" y="0"/>
-                      <a:ext cx="790140" cy="1065623"/>
+                      <a:ext cx="700469" cy="955314"/>
                     </a:xfrm>
                     <a:prstGeom prst="rect">
                       <a:avLst/>
@@ -7910,35 +8634,112 @@
       </w:r>
       <w:r>
         <w:noBreakHyphen/>
-        <w:t xml:space="preserve">2 </w:t>
-      </w:r>
-      <w:r>
-        <w:t xml:space="preserve">HAL and Driver for </w:t>
-      </w:r>
-      <w:r>
-        <w:t>DUT</w:t>
+        <w:t>2 HAL and Driver for DUT</w:t>
       </w:r>
     </w:p>
     <w:p>
-      <w:pPr>
-        <w:pStyle w:val="NormalWeb"/>
-        <w:rPr>
-          <w14:ligatures w14:val="none"/>
-        </w:rPr>
-      </w:pPr>
+      <w:bookmarkStart w:id="65" w:name="_Toc164860256"/>
+      <w:r>
+        <w:t>The st</w:t>
+      </w:r>
     </w:p>
     <w:p>
       <w:pPr>
-        <w:pStyle w:val="NormalWeb"/>
-        <w:rPr>
-          <w14:ligatures w14:val="none"/>
-        </w:rPr>
-      </w:pPr>
+        <w:keepNext/>
+        <w:jc w:val="center"/>
+      </w:pPr>
+      <w:r>
+        <w:rPr>
+          <w:noProof/>
+        </w:rPr>
+        <w:lastRenderedPageBreak/>
+        <w:drawing>
+          <wp:inline distT="0" distB="0" distL="0" distR="0" wp14:anchorId="02DEC553" wp14:editId="3744BDB2">
+            <wp:extent cx="1165198" cy="2769870"/>
+            <wp:effectExtent l="0" t="0" r="0" b="0"/>
+            <wp:docPr id="1535002731" name="Picture 1" descr="A diagram of a software system&#10;&#10;Description automatically generated"/>
+            <wp:cNvGraphicFramePr>
+              <a:graphicFrameLocks xmlns:a="http://schemas.openxmlformats.org/drawingml/2006/main" noChangeAspect="1"/>
+            </wp:cNvGraphicFramePr>
+            <a:graphic xmlns:a="http://schemas.openxmlformats.org/drawingml/2006/main">
+              <a:graphicData uri="http://schemas.openxmlformats.org/drawingml/2006/picture">
+                <pic:pic xmlns:pic="http://schemas.openxmlformats.org/drawingml/2006/picture">
+                  <pic:nvPicPr>
+                    <pic:cNvPr id="1535002731" name="Picture 1" descr="A diagram of a software system&#10;&#10;Description automatically generated"/>
+                    <pic:cNvPicPr/>
+                  </pic:nvPicPr>
+                  <pic:blipFill>
+                    <a:blip r:embed="rId22"/>
+                    <a:stretch>
+                      <a:fillRect/>
+                    </a:stretch>
+                  </pic:blipFill>
+                  <pic:spPr>
+                    <a:xfrm>
+                      <a:off x="0" y="0"/>
+                      <a:ext cx="1172282" cy="2786709"/>
+                    </a:xfrm>
+                    <a:prstGeom prst="rect">
+                      <a:avLst/>
+                    </a:prstGeom>
+                  </pic:spPr>
+                </pic:pic>
+              </a:graphicData>
+            </a:graphic>
+          </wp:inline>
+        </w:drawing>
+      </w:r>
     </w:p>
     <w:p>
       <w:pPr>
-        <w:pStyle w:val="NormalWeb"/>
-      </w:pPr>
+        <w:pStyle w:val="Caption"/>
+        <w:jc w:val="center"/>
+      </w:pPr>
+      <w:r>
+        <w:t xml:space="preserve">Figure </w:t>
+      </w:r>
+      <w:r>
+        <w:fldChar w:fldCharType="begin"/>
+      </w:r>
+      <w:r>
+        <w:instrText xml:space="preserve"> STYLEREF 1 \s </w:instrText>
+      </w:r>
+      <w:r>
+        <w:fldChar w:fldCharType="separate"/>
+      </w:r>
+      <w:r>
+        <w:rPr>
+          <w:noProof/>
+        </w:rPr>
+        <w:t>6</w:t>
+      </w:r>
+      <w:r>
+        <w:fldChar w:fldCharType="end"/>
+      </w:r>
+      <w:r>
+        <w:noBreakHyphen/>
+      </w:r>
+      <w:r>
+        <w:fldChar w:fldCharType="begin"/>
+      </w:r>
+      <w:r>
+        <w:instrText xml:space="preserve"> SEQ Figure \* ARABIC \s 1 </w:instrText>
+      </w:r>
+      <w:r>
+        <w:fldChar w:fldCharType="separate"/>
+      </w:r>
+      <w:r>
+        <w:rPr>
+          <w:noProof/>
+        </w:rPr>
+        <w:t>1</w:t>
+      </w:r>
+      <w:r>
+        <w:fldChar w:fldCharType="end"/>
+      </w:r>
+      <w:r>
+        <w:t xml:space="preserve"> Code flow diagram</w:t>
+      </w:r>
     </w:p>
     <w:p>
       <w:pPr>
@@ -7949,16 +8750,17 @@
         </w:numPr>
         <w:jc w:val="both"/>
       </w:pPr>
-      <w:bookmarkStart w:id="47" w:name="_Toc164669289"/>
-      <w:r>
-        <w:lastRenderedPageBreak/>
+      <w:r>
         <w:t>Execution Results:</w:t>
       </w:r>
-      <w:bookmarkEnd w:id="47"/>
+      <w:bookmarkEnd w:id="65"/>
     </w:p>
     <w:p/>
     <w:p>
       <w:r>
+        <w:rPr>
+          <w:noProof/>
+        </w:rPr>
         <w:drawing>
           <wp:inline distT="0" distB="0" distL="0" distR="0" wp14:anchorId="0703E096" wp14:editId="2DDCD26C">
             <wp:extent cx="5943600" cy="759460"/>
@@ -7996,14 +8798,11 @@
         </w:drawing>
       </w:r>
       <w:r>
-        <w:rPr>
-          <w:noProof/>
-        </w:rPr>
         <w:drawing>
-          <wp:inline distT="0" distB="0" distL="0" distR="0" wp14:anchorId="65F59ED4" wp14:editId="47A397E6">
-            <wp:extent cx="5943600" cy="709295"/>
+          <wp:inline distT="0" distB="0" distL="0" distR="0" wp14:anchorId="559865E2" wp14:editId="4D982754">
+            <wp:extent cx="5943600" cy="1195070"/>
             <wp:effectExtent l="0" t="0" r="0" b="0"/>
-            <wp:docPr id="1415982711" name="Picture 1" descr="A screenshot of a computer&#10;&#10;Description automatically generated"/>
+            <wp:docPr id="773507432" name="Picture 1" descr="A black and blue line&#10;&#10;Description automatically generated with medium confidence"/>
             <wp:cNvGraphicFramePr>
               <a:graphicFrameLocks xmlns:a="http://schemas.openxmlformats.org/drawingml/2006/main" noChangeAspect="1"/>
             </wp:cNvGraphicFramePr>
@@ -8011,18 +8810,62 @@
               <a:graphicData uri="http://schemas.openxmlformats.org/drawingml/2006/picture">
                 <pic:pic xmlns:pic="http://schemas.openxmlformats.org/drawingml/2006/picture">
                   <pic:nvPicPr>
-                    <pic:cNvPr id="1415982711" name="Picture 1" descr="A screenshot of a computer&#10;&#10;Description automatically generated"/>
+                    <pic:cNvPr id="773507432" name="Picture 1" descr="A black and blue line&#10;&#10;Description automatically generated with medium confidence"/>
+                    <pic:cNvPicPr/>
+                  </pic:nvPicPr>
+                  <pic:blipFill>
+                    <a:blip r:embed="rId24"/>
+                    <a:stretch>
+                      <a:fillRect/>
+                    </a:stretch>
+                  </pic:blipFill>
+                  <pic:spPr>
+                    <a:xfrm>
+                      <a:off x="0" y="0"/>
+                      <a:ext cx="5943600" cy="1195070"/>
+                    </a:xfrm>
+                    <a:prstGeom prst="rect">
+                      <a:avLst/>
+                    </a:prstGeom>
+                  </pic:spPr>
+                </pic:pic>
+              </a:graphicData>
+            </a:graphic>
+          </wp:inline>
+        </w:drawing>
+      </w:r>
+    </w:p>
+    <w:p/>
+    <w:p/>
+    <w:p/>
+    <w:p/>
+    <w:p>
+      <w:r>
+        <w:lastRenderedPageBreak/>
+        <w:drawing>
+          <wp:inline distT="0" distB="0" distL="0" distR="0" wp14:anchorId="4576752A" wp14:editId="495F6E63">
+            <wp:extent cx="5943413" cy="1999331"/>
+            <wp:effectExtent l="0" t="0" r="0" b="0"/>
+            <wp:docPr id="2131080915" name="Picture 1" descr="A screenshot of a computer&#10;&#10;Description automatically generated"/>
+            <wp:cNvGraphicFramePr>
+              <a:graphicFrameLocks xmlns:a="http://schemas.openxmlformats.org/drawingml/2006/main" noChangeAspect="1"/>
+            </wp:cNvGraphicFramePr>
+            <a:graphic xmlns:a="http://schemas.openxmlformats.org/drawingml/2006/main">
+              <a:graphicData uri="http://schemas.openxmlformats.org/drawingml/2006/picture">
+                <pic:pic xmlns:pic="http://schemas.openxmlformats.org/drawingml/2006/picture">
+                  <pic:nvPicPr>
+                    <pic:cNvPr id="2131080915" name="Picture 1" descr="A screenshot of a computer&#10;&#10;Description automatically generated"/>
                     <pic:cNvPicPr/>
                   </pic:nvPicPr>
                   <pic:blipFill rotWithShape="1">
-                    <a:blip r:embed="rId24"/>
-                    <a:srcRect t="13878"/>
+                    <a:blip r:embed="rId25"/>
+                    <a:srcRect t="4135" b="9340"/>
                     <a:stretch/>
                   </pic:blipFill>
                   <pic:spPr bwMode="auto">
                     <a:xfrm>
                       <a:off x="0" y="0"/>
-                      <a:ext cx="5943600" cy="709295"/>
+                      <a:ext cx="5943600" cy="1999394"/>
                     </a:xfrm>
                     <a:prstGeom prst="rect">
                       <a:avLst/>
@@ -8043,20 +8886,16 @@
         </w:drawing>
       </w:r>
     </w:p>
-    <w:p/>
-    <w:p/>
-    <w:p/>
-    <w:p/>
     <w:p>
       <w:r>
         <w:rPr>
           <w:noProof/>
         </w:rPr>
         <w:drawing>
-          <wp:inline distT="0" distB="0" distL="0" distR="0" wp14:anchorId="0F26FAC5" wp14:editId="2F0E3E13">
-            <wp:extent cx="5943600" cy="567055"/>
+          <wp:inline distT="0" distB="0" distL="0" distR="0" wp14:anchorId="1CA03EAF" wp14:editId="525A6D1D">
+            <wp:extent cx="5943600" cy="1783421"/>
             <wp:effectExtent l="0" t="0" r="0" b="0"/>
-            <wp:docPr id="511179925" name="Picture 1"/>
+            <wp:docPr id="707525877" name="Picture 1" descr="A screenshot of a computer&#10;&#10;Description automatically generated"/>
             <wp:cNvGraphicFramePr>
               <a:graphicFrameLocks xmlns:a="http://schemas.openxmlformats.org/drawingml/2006/main" noChangeAspect="1"/>
             </wp:cNvGraphicFramePr>
@@ -8064,18 +8903,18 @@
               <a:graphicData uri="http://schemas.openxmlformats.org/drawingml/2006/picture">
                 <pic:pic xmlns:pic="http://schemas.openxmlformats.org/drawingml/2006/picture">
                   <pic:nvPicPr>
-                    <pic:cNvPr id="511179925" name=""/>
+                    <pic:cNvPr id="707525877" name="Picture 1" descr="A screenshot of a computer&#10;&#10;Description automatically generated"/>
                     <pic:cNvPicPr/>
                   </pic:nvPicPr>
                   <pic:blipFill rotWithShape="1">
-                    <a:blip r:embed="rId25"/>
-                    <a:srcRect t="8597"/>
+                    <a:blip r:embed="rId26"/>
+                    <a:srcRect t="3685"/>
                     <a:stretch/>
                   </pic:blipFill>
                   <pic:spPr bwMode="auto">
                     <a:xfrm>
                       <a:off x="0" y="0"/>
-                      <a:ext cx="5943600" cy="567055"/>
+                      <a:ext cx="5943600" cy="1783421"/>
                     </a:xfrm>
                     <a:prstGeom prst="rect">
                       <a:avLst/>
@@ -8096,16 +8935,14 @@
         </w:drawing>
       </w:r>
     </w:p>
+    <w:p/>
     <w:p>
       <w:r>
-        <w:rPr>
-          <w:noProof/>
-        </w:rPr>
         <w:drawing>
-          <wp:inline distT="0" distB="0" distL="0" distR="0" wp14:anchorId="67AD129E" wp14:editId="78A5CC14">
-            <wp:extent cx="5943600" cy="607695"/>
+          <wp:inline distT="0" distB="0" distL="0" distR="0" wp14:anchorId="25496D72" wp14:editId="7218C6F3">
+            <wp:extent cx="5943600" cy="2049145"/>
             <wp:effectExtent l="0" t="0" r="0" b="0"/>
-            <wp:docPr id="1520669500" name="Picture 1"/>
+            <wp:docPr id="685118444" name="Picture 1" descr="A screenshot of a computer&#10;&#10;Description automatically generated"/>
             <wp:cNvGraphicFramePr>
               <a:graphicFrameLocks xmlns:a="http://schemas.openxmlformats.org/drawingml/2006/main" noChangeAspect="1"/>
             </wp:cNvGraphicFramePr>
@@ -8113,30 +8950,23 @@
               <a:graphicData uri="http://schemas.openxmlformats.org/drawingml/2006/picture">
                 <pic:pic xmlns:pic="http://schemas.openxmlformats.org/drawingml/2006/picture">
                   <pic:nvPicPr>
-                    <pic:cNvPr id="1520669500" name=""/>
+                    <pic:cNvPr id="685118444" name="Picture 1" descr="A screenshot of a computer&#10;&#10;Description automatically generated"/>
                     <pic:cNvPicPr/>
                   </pic:nvPicPr>
-                  <pic:blipFill rotWithShape="1">
-                    <a:blip r:embed="rId26"/>
-                    <a:srcRect t="14017"/>
-                    <a:stretch/>
+                  <pic:blipFill>
+                    <a:blip r:embed="rId27"/>
+                    <a:stretch>
+                      <a:fillRect/>
+                    </a:stretch>
                   </pic:blipFill>
-                  <pic:spPr bwMode="auto">
+                  <pic:spPr>
                     <a:xfrm>
                       <a:off x="0" y="0"/>
-                      <a:ext cx="5943600" cy="607695"/>
+                      <a:ext cx="5943600" cy="2049145"/>
                     </a:xfrm>
                     <a:prstGeom prst="rect">
                       <a:avLst/>
                     </a:prstGeom>
-                    <a:ln>
-                      <a:noFill/>
-                    </a:ln>
-                    <a:extLst>
-                      <a:ext uri="{53640926-AAD7-44D8-BBD7-CCE9431645EC}">
-                        <a14:shadowObscured xmlns:a14="http://schemas.microsoft.com/office/drawing/2010/main"/>
-                      </a:ext>
-                    </a:extLst>
                   </pic:spPr>
                 </pic:pic>
               </a:graphicData>
@@ -8147,6 +8977,10 @@
     </w:p>
     <w:p>
       <w:r>
+        <w:rPr>
+          <w:noProof/>
+        </w:rPr>
+        <w:lastRenderedPageBreak/>
         <w:drawing>
           <wp:inline distT="0" distB="0" distL="0" distR="0" wp14:anchorId="03C2393C" wp14:editId="19BB9B99">
             <wp:extent cx="5943600" cy="828675"/>
@@ -8163,7 +8997,7 @@
                     <pic:cNvPicPr/>
                   </pic:nvPicPr>
                   <pic:blipFill>
-                    <a:blip r:embed="rId27"/>
+                    <a:blip r:embed="rId28"/>
                     <a:stretch>
                       <a:fillRect/>
                     </a:stretch>
@@ -8184,14 +9018,11 @@
         </w:drawing>
       </w:r>
       <w:r>
-        <w:rPr>
-          <w:noProof/>
-        </w:rPr>
         <w:drawing>
-          <wp:inline distT="0" distB="0" distL="0" distR="0" wp14:anchorId="5ECD2930" wp14:editId="0345473A">
-            <wp:extent cx="5943600" cy="568960"/>
+          <wp:inline distT="0" distB="0" distL="0" distR="0" wp14:anchorId="58BF2982" wp14:editId="3DA78990">
+            <wp:extent cx="5943600" cy="1486535"/>
             <wp:effectExtent l="0" t="0" r="0" b="0"/>
-            <wp:docPr id="627249476" name="Picture 1"/>
+            <wp:docPr id="1212172954" name="Picture 1" descr="A screenshot of a computer&#10;&#10;Description automatically generated"/>
             <wp:cNvGraphicFramePr>
               <a:graphicFrameLocks xmlns:a="http://schemas.openxmlformats.org/drawingml/2006/main" noChangeAspect="1"/>
             </wp:cNvGraphicFramePr>
@@ -8199,30 +9030,23 @@
               <a:graphicData uri="http://schemas.openxmlformats.org/drawingml/2006/picture">
                 <pic:pic xmlns:pic="http://schemas.openxmlformats.org/drawingml/2006/picture">
                   <pic:nvPicPr>
-                    <pic:cNvPr id="627249476" name=""/>
+                    <pic:cNvPr id="1212172954" name="Picture 1" descr="A screenshot of a computer&#10;&#10;Description automatically generated"/>
                     <pic:cNvPicPr/>
                   </pic:nvPicPr>
-                  <pic:blipFill rotWithShape="1">
-                    <a:blip r:embed="rId28"/>
-                    <a:srcRect t="13846"/>
-                    <a:stretch/>
+                  <pic:blipFill>
+                    <a:blip r:embed="rId29"/>
+                    <a:stretch>
+                      <a:fillRect/>
+                    </a:stretch>
                   </pic:blipFill>
-                  <pic:spPr bwMode="auto">
+                  <pic:spPr>
                     <a:xfrm>
                       <a:off x="0" y="0"/>
-                      <a:ext cx="5943600" cy="568960"/>
+                      <a:ext cx="5943600" cy="1486535"/>
                     </a:xfrm>
                     <a:prstGeom prst="rect">
                       <a:avLst/>
                     </a:prstGeom>
-                    <a:ln>
-                      <a:noFill/>
-                    </a:ln>
-                    <a:extLst>
-                      <a:ext uri="{53640926-AAD7-44D8-BBD7-CCE9431645EC}">
-                        <a14:shadowObscured xmlns:a14="http://schemas.microsoft.com/office/drawing/2010/main"/>
-                      </a:ext>
-                    </a:extLst>
                   </pic:spPr>
                 </pic:pic>
               </a:graphicData>
@@ -8234,6 +9058,9 @@
     <w:p/>
     <w:p>
       <w:r>
+        <w:rPr>
+          <w:noProof/>
+        </w:rPr>
         <w:drawing>
           <wp:inline distT="0" distB="0" distL="0" distR="0" wp14:anchorId="4D8A8C64" wp14:editId="37030F37">
             <wp:extent cx="5943600" cy="648970"/>
@@ -8250,7 +9077,7 @@
                     <pic:cNvPicPr/>
                   </pic:nvPicPr>
                   <pic:blipFill>
-                    <a:blip r:embed="rId29"/>
+                    <a:blip r:embed="rId30"/>
                     <a:stretch>
                       <a:fillRect/>
                     </a:stretch>
@@ -8271,14 +9098,11 @@
         </w:drawing>
       </w:r>
       <w:r>
-        <w:rPr>
-          <w:noProof/>
-        </w:rPr>
         <w:drawing>
-          <wp:inline distT="0" distB="0" distL="0" distR="0" wp14:anchorId="34129F93" wp14:editId="4EE7FB86">
-            <wp:extent cx="5943600" cy="572135"/>
+          <wp:inline distT="0" distB="0" distL="0" distR="0" wp14:anchorId="55CA81EE" wp14:editId="04D3CB40">
+            <wp:extent cx="5943600" cy="1859915"/>
             <wp:effectExtent l="0" t="0" r="0" b="0"/>
-            <wp:docPr id="725058096" name="Picture 1"/>
+            <wp:docPr id="379031022" name="Picture 1" descr="A screenshot of a computer&#10;&#10;Description automatically generated"/>
             <wp:cNvGraphicFramePr>
               <a:graphicFrameLocks xmlns:a="http://schemas.openxmlformats.org/drawingml/2006/main" noChangeAspect="1"/>
             </wp:cNvGraphicFramePr>
@@ -8286,30 +9110,23 @@
               <a:graphicData uri="http://schemas.openxmlformats.org/drawingml/2006/picture">
                 <pic:pic xmlns:pic="http://schemas.openxmlformats.org/drawingml/2006/picture">
                   <pic:nvPicPr>
-                    <pic:cNvPr id="725058096" name=""/>
+                    <pic:cNvPr id="379031022" name="Picture 1" descr="A screenshot of a computer&#10;&#10;Description automatically generated"/>
                     <pic:cNvPicPr/>
                   </pic:nvPicPr>
-                  <pic:blipFill rotWithShape="1">
-                    <a:blip r:embed="rId30"/>
-                    <a:srcRect t="15240"/>
-                    <a:stretch/>
+                  <pic:blipFill>
+                    <a:blip r:embed="rId31"/>
+                    <a:stretch>
+                      <a:fillRect/>
+                    </a:stretch>
                   </pic:blipFill>
-                  <pic:spPr bwMode="auto">
+                  <pic:spPr>
                     <a:xfrm>
                       <a:off x="0" y="0"/>
-                      <a:ext cx="5943600" cy="572135"/>
+                      <a:ext cx="5943600" cy="1859915"/>
                     </a:xfrm>
                     <a:prstGeom prst="rect">
                       <a:avLst/>
                     </a:prstGeom>
-                    <a:ln>
-                      <a:noFill/>
-                    </a:ln>
-                    <a:extLst>
-                      <a:ext uri="{53640926-AAD7-44D8-BBD7-CCE9431645EC}">
-                        <a14:shadowObscured xmlns:a14="http://schemas.microsoft.com/office/drawing/2010/main"/>
-                      </a:ext>
-                    </a:extLst>
                   </pic:spPr>
                 </pic:pic>
               </a:graphicData>
@@ -8367,7 +9184,6 @@
                 <w:kern w:val="0"/>
                 <w14:ligatures w14:val="none"/>
               </w:rPr>
-              <w:lastRenderedPageBreak/>
               <w:t>Time [s]</w:t>
             </w:r>
           </w:p>
@@ -9608,6 +10424,7 @@
                 <w:kern w:val="0"/>
                 <w14:ligatures w14:val="none"/>
               </w:rPr>
+              <w:lastRenderedPageBreak/>
               <w:t>0.240537</w:t>
             </w:r>
           </w:p>
@@ -12032,12 +12849,11 @@
           <w:numId w:val="3"/>
         </w:numPr>
       </w:pPr>
-      <w:bookmarkStart w:id="48" w:name="_Toc164669290"/>
-      <w:r>
-        <w:lastRenderedPageBreak/>
+      <w:bookmarkStart w:id="66" w:name="_Toc164860257"/>
+      <w:r>
         <w:t>Conclusion:</w:t>
       </w:r>
-      <w:bookmarkEnd w:id="48"/>
+      <w:bookmarkEnd w:id="66"/>
     </w:p>
     <w:p>
       <w:pPr>
@@ -12929,6 +13745,124 @@
     </w:lvl>
   </w:abstractNum>
   <w:abstractNum w:abstractNumId="9" w15:restartNumberingAfterBreak="0">
+    <w:nsid w:val="465C7CFC"/>
+    <w:multiLevelType w:val="multilevel"/>
+    <w:tmpl w:val="A1B04408"/>
+    <w:lvl w:ilvl="0">
+      <w:start w:val="1"/>
+      <w:numFmt w:val="decimal"/>
+      <w:lvlText w:val="%1."/>
+      <w:lvlJc w:val="left"/>
+      <w:pPr>
+        <w:ind w:left="720" w:hanging="360"/>
+      </w:pPr>
+    </w:lvl>
+    <w:lvl w:ilvl="1">
+      <w:start w:val="1"/>
+      <w:numFmt w:val="decimal"/>
+      <w:isLgl/>
+      <w:lvlText w:val="%1.%2"/>
+      <w:lvlJc w:val="left"/>
+      <w:pPr>
+        <w:ind w:left="750" w:hanging="390"/>
+      </w:pPr>
+      <w:rPr>
+        <w:rFonts w:hint="default"/>
+      </w:rPr>
+    </w:lvl>
+    <w:lvl w:ilvl="2">
+      <w:start w:val="1"/>
+      <w:numFmt w:val="decimal"/>
+      <w:isLgl/>
+      <w:lvlText w:val="%1.%2.%3"/>
+      <w:lvlJc w:val="left"/>
+      <w:pPr>
+        <w:ind w:left="1080" w:hanging="720"/>
+      </w:pPr>
+      <w:rPr>
+        <w:rFonts w:hint="default"/>
+      </w:rPr>
+    </w:lvl>
+    <w:lvl w:ilvl="3">
+      <w:start w:val="1"/>
+      <w:numFmt w:val="decimal"/>
+      <w:isLgl/>
+      <w:lvlText w:val="%1.%2.%3.%4"/>
+      <w:lvlJc w:val="left"/>
+      <w:pPr>
+        <w:ind w:left="1080" w:hanging="720"/>
+      </w:pPr>
+      <w:rPr>
+        <w:rFonts w:hint="default"/>
+      </w:rPr>
+    </w:lvl>
+    <w:lvl w:ilvl="4">
+      <w:start w:val="1"/>
+      <w:numFmt w:val="decimal"/>
+      <w:isLgl/>
+      <w:lvlText w:val="%1.%2.%3.%4.%5"/>
+      <w:lvlJc w:val="left"/>
+      <w:pPr>
+        <w:ind w:left="1440" w:hanging="1080"/>
+      </w:pPr>
+      <w:rPr>
+        <w:rFonts w:hint="default"/>
+      </w:rPr>
+    </w:lvl>
+    <w:lvl w:ilvl="5">
+      <w:start w:val="1"/>
+      <w:numFmt w:val="decimal"/>
+      <w:isLgl/>
+      <w:lvlText w:val="%1.%2.%3.%4.%5.%6"/>
+      <w:lvlJc w:val="left"/>
+      <w:pPr>
+        <w:ind w:left="1800" w:hanging="1440"/>
+      </w:pPr>
+      <w:rPr>
+        <w:rFonts w:hint="default"/>
+      </w:rPr>
+    </w:lvl>
+    <w:lvl w:ilvl="6">
+      <w:start w:val="1"/>
+      <w:numFmt w:val="decimal"/>
+      <w:isLgl/>
+      <w:lvlText w:val="%1.%2.%3.%4.%5.%6.%7"/>
+      <w:lvlJc w:val="left"/>
+      <w:pPr>
+        <w:ind w:left="1800" w:hanging="1440"/>
+      </w:pPr>
+      <w:rPr>
+        <w:rFonts w:hint="default"/>
+      </w:rPr>
+    </w:lvl>
+    <w:lvl w:ilvl="7">
+      <w:start w:val="1"/>
+      <w:numFmt w:val="decimal"/>
+      <w:isLgl/>
+      <w:lvlText w:val="%1.%2.%3.%4.%5.%6.%7.%8"/>
+      <w:lvlJc w:val="left"/>
+      <w:pPr>
+        <w:ind w:left="2160" w:hanging="1800"/>
+      </w:pPr>
+      <w:rPr>
+        <w:rFonts w:hint="default"/>
+      </w:rPr>
+    </w:lvl>
+    <w:lvl w:ilvl="8">
+      <w:start w:val="1"/>
+      <w:numFmt w:val="decimal"/>
+      <w:isLgl/>
+      <w:lvlText w:val="%1.%2.%3.%4.%5.%6.%7.%8.%9"/>
+      <w:lvlJc w:val="left"/>
+      <w:pPr>
+        <w:ind w:left="2160" w:hanging="1800"/>
+      </w:pPr>
+      <w:rPr>
+        <w:rFonts w:hint="default"/>
+      </w:rPr>
+    </w:lvl>
+  </w:abstractNum>
+  <w:abstractNum w:abstractNumId="10" w15:restartNumberingAfterBreak="0">
     <w:nsid w:val="57540445"/>
     <w:multiLevelType w:val="multilevel"/>
     <w:tmpl w:val="0409001F"/>
@@ -13014,7 +13948,7 @@
       </w:pPr>
     </w:lvl>
   </w:abstractNum>
-  <w:abstractNum w:abstractNumId="10" w15:restartNumberingAfterBreak="0">
+  <w:abstractNum w:abstractNumId="11" w15:restartNumberingAfterBreak="0">
     <w:nsid w:val="58395052"/>
     <w:multiLevelType w:val="multilevel"/>
     <w:tmpl w:val="BF187760"/>
@@ -13100,7 +14034,7 @@
       </w:pPr>
     </w:lvl>
   </w:abstractNum>
-  <w:abstractNum w:abstractNumId="11" w15:restartNumberingAfterBreak="0">
+  <w:abstractNum w:abstractNumId="12" w15:restartNumberingAfterBreak="0">
     <w:nsid w:val="5ADE384D"/>
     <w:multiLevelType w:val="hybridMultilevel"/>
     <w:tmpl w:val="DC4AA8CA"/>
@@ -13189,7 +14123,7 @@
       </w:pPr>
     </w:lvl>
   </w:abstractNum>
-  <w:abstractNum w:abstractNumId="12" w15:restartNumberingAfterBreak="0">
+  <w:abstractNum w:abstractNumId="13" w15:restartNumberingAfterBreak="0">
     <w:nsid w:val="5B533BB2"/>
     <w:multiLevelType w:val="multilevel"/>
     <w:tmpl w:val="0409001F"/>
@@ -13275,7 +14209,7 @@
       </w:pPr>
     </w:lvl>
   </w:abstractNum>
-  <w:abstractNum w:abstractNumId="13" w15:restartNumberingAfterBreak="0">
+  <w:abstractNum w:abstractNumId="14" w15:restartNumberingAfterBreak="0">
     <w:nsid w:val="6AEC3F6F"/>
     <w:multiLevelType w:val="multilevel"/>
     <w:tmpl w:val="BF187760"/>
@@ -13361,7 +14295,7 @@
       </w:pPr>
     </w:lvl>
   </w:abstractNum>
-  <w:abstractNum w:abstractNumId="14" w15:restartNumberingAfterBreak="0">
+  <w:abstractNum w:abstractNumId="15" w15:restartNumberingAfterBreak="0">
     <w:nsid w:val="6F0328AB"/>
     <w:multiLevelType w:val="hybridMultilevel"/>
     <w:tmpl w:val="88A6DCB6"/>
@@ -13450,7 +14384,7 @@
       </w:pPr>
     </w:lvl>
   </w:abstractNum>
-  <w:abstractNum w:abstractNumId="15" w15:restartNumberingAfterBreak="0">
+  <w:abstractNum w:abstractNumId="16" w15:restartNumberingAfterBreak="0">
     <w:nsid w:val="779271A5"/>
     <w:multiLevelType w:val="hybridMultilevel"/>
     <w:tmpl w:val="5B5077C4"/>
@@ -13563,7 +14497,96 @@
       </w:rPr>
     </w:lvl>
   </w:abstractNum>
-  <w:abstractNum w:abstractNumId="16" w15:restartNumberingAfterBreak="0">
+  <w:abstractNum w:abstractNumId="17" w15:restartNumberingAfterBreak="0">
+    <w:nsid w:val="7F6B7123"/>
+    <w:multiLevelType w:val="hybridMultilevel"/>
+    <w:tmpl w:val="6AC801CC"/>
+    <w:lvl w:ilvl="0" w:tplc="633ED6B4">
+      <w:start w:val="1"/>
+      <w:numFmt w:val="decimal"/>
+      <w:lvlText w:val="%1."/>
+      <w:lvlJc w:val="left"/>
+      <w:pPr>
+        <w:ind w:left="1800" w:hanging="360"/>
+      </w:pPr>
+      <w:rPr>
+        <w:rFonts w:hint="default"/>
+      </w:rPr>
+    </w:lvl>
+    <w:lvl w:ilvl="1" w:tplc="04090019" w:tentative="1">
+      <w:start w:val="1"/>
+      <w:numFmt w:val="lowerLetter"/>
+      <w:lvlText w:val="%2."/>
+      <w:lvlJc w:val="left"/>
+      <w:pPr>
+        <w:ind w:left="2520" w:hanging="360"/>
+      </w:pPr>
+    </w:lvl>
+    <w:lvl w:ilvl="2" w:tplc="0409001B" w:tentative="1">
+      <w:start w:val="1"/>
+      <w:numFmt w:val="lowerRoman"/>
+      <w:lvlText w:val="%3."/>
+      <w:lvlJc w:val="right"/>
+      <w:pPr>
+        <w:ind w:left="3240" w:hanging="180"/>
+      </w:pPr>
+    </w:lvl>
+    <w:lvl w:ilvl="3" w:tplc="0409000F" w:tentative="1">
+      <w:start w:val="1"/>
+      <w:numFmt w:val="decimal"/>
+      <w:lvlText w:val="%4."/>
+      <w:lvlJc w:val="left"/>
+      <w:pPr>
+        <w:ind w:left="3960" w:hanging="360"/>
+      </w:pPr>
+    </w:lvl>
+    <w:lvl w:ilvl="4" w:tplc="04090019" w:tentative="1">
+      <w:start w:val="1"/>
+      <w:numFmt w:val="lowerLetter"/>
+      <w:lvlText w:val="%5."/>
+      <w:lvlJc w:val="left"/>
+      <w:pPr>
+        <w:ind w:left="4680" w:hanging="360"/>
+      </w:pPr>
+    </w:lvl>
+    <w:lvl w:ilvl="5" w:tplc="0409001B" w:tentative="1">
+      <w:start w:val="1"/>
+      <w:numFmt w:val="lowerRoman"/>
+      <w:lvlText w:val="%6."/>
+      <w:lvlJc w:val="right"/>
+      <w:pPr>
+        <w:ind w:left="5400" w:hanging="180"/>
+      </w:pPr>
+    </w:lvl>
+    <w:lvl w:ilvl="6" w:tplc="0409000F" w:tentative="1">
+      <w:start w:val="1"/>
+      <w:numFmt w:val="decimal"/>
+      <w:lvlText w:val="%7."/>
+      <w:lvlJc w:val="left"/>
+      <w:pPr>
+        <w:ind w:left="6120" w:hanging="360"/>
+      </w:pPr>
+    </w:lvl>
+    <w:lvl w:ilvl="7" w:tplc="04090019" w:tentative="1">
+      <w:start w:val="1"/>
+      <w:numFmt w:val="lowerLetter"/>
+      <w:lvlText w:val="%8."/>
+      <w:lvlJc w:val="left"/>
+      <w:pPr>
+        <w:ind w:left="6840" w:hanging="360"/>
+      </w:pPr>
+    </w:lvl>
+    <w:lvl w:ilvl="8" w:tplc="0409001B" w:tentative="1">
+      <w:start w:val="1"/>
+      <w:numFmt w:val="lowerRoman"/>
+      <w:lvlText w:val="%9."/>
+      <w:lvlJc w:val="right"/>
+      <w:pPr>
+        <w:ind w:left="7560" w:hanging="180"/>
+      </w:pPr>
+    </w:lvl>
+  </w:abstractNum>
+  <w:abstractNum w:abstractNumId="18" w15:restartNumberingAfterBreak="0">
     <w:nsid w:val="7FF81BDE"/>
     <w:multiLevelType w:val="multilevel"/>
     <w:tmpl w:val="0409001F"/>
@@ -13653,7 +14676,7 @@
     <w:abstractNumId w:val="0"/>
   </w:num>
   <w:num w:numId="2" w16cid:durableId="531304381">
-    <w:abstractNumId w:val="11"/>
+    <w:abstractNumId w:val="12"/>
   </w:num>
   <w:num w:numId="3" w16cid:durableId="1380517004">
     <w:abstractNumId w:val="1"/>
@@ -13668,13 +14691,13 @@
     <w:abstractNumId w:val="8"/>
   </w:num>
   <w:num w:numId="7" w16cid:durableId="1899627452">
-    <w:abstractNumId w:val="13"/>
+    <w:abstractNumId w:val="14"/>
   </w:num>
   <w:num w:numId="8" w16cid:durableId="1813599292">
-    <w:abstractNumId w:val="10"/>
+    <w:abstractNumId w:val="11"/>
   </w:num>
   <w:num w:numId="9" w16cid:durableId="378166027">
-    <w:abstractNumId w:val="14"/>
+    <w:abstractNumId w:val="15"/>
   </w:num>
   <w:num w:numId="10" w16cid:durableId="103040235">
     <w:abstractNumId w:val="6"/>
@@ -13683,22 +14706,28 @@
     <w:abstractNumId w:val="2"/>
   </w:num>
   <w:num w:numId="12" w16cid:durableId="264777667">
-    <w:abstractNumId w:val="15"/>
+    <w:abstractNumId w:val="16"/>
   </w:num>
   <w:num w:numId="13" w16cid:durableId="2125995050">
     <w:abstractNumId w:val="4"/>
   </w:num>
   <w:num w:numId="14" w16cid:durableId="2066371217">
-    <w:abstractNumId w:val="12"/>
+    <w:abstractNumId w:val="13"/>
   </w:num>
   <w:num w:numId="15" w16cid:durableId="1251692350">
     <w:abstractNumId w:val="7"/>
   </w:num>
   <w:num w:numId="16" w16cid:durableId="1763256347">
-    <w:abstractNumId w:val="9"/>
+    <w:abstractNumId w:val="10"/>
   </w:num>
   <w:num w:numId="17" w16cid:durableId="2707874">
-    <w:abstractNumId w:val="16"/>
+    <w:abstractNumId w:val="18"/>
+  </w:num>
+  <w:num w:numId="18" w16cid:durableId="1992172850">
+    <w:abstractNumId w:val="17"/>
+  </w:num>
+  <w:num w:numId="19" w16cid:durableId="726760676">
+    <w:abstractNumId w:val="9"/>
   </w:num>
 </w:numbering>
 </file>

</xml_diff>